<commit_message>
day 3 spring mvc
</commit_message>
<xml_diff>
--- a/Phase3_Frameworks/PHASE 3 TOPICS.docx
+++ b/Phase3_Frameworks/PHASE 3 TOPICS.docx
@@ -903,31 +903,7 @@
           <w:szCs w:val="22"/>
           <w:lang w:val="en-US"/>
         </w:rPr>
-        <w:t xml:space="preserve">@Autowired =&gt; </w:t>
-      </w:r>
-      <w:r>
-        <w:rPr>
-          <w:sz w:val="22"/>
-          <w:szCs w:val="22"/>
-          <w:lang w:val="en-US"/>
-        </w:rPr>
-        <w:t xml:space="preserve">used for injecting </w:t>
-      </w:r>
-      <w:r>
-        <w:rPr>
-          <w:sz w:val="22"/>
-          <w:szCs w:val="22"/>
-          <w:lang w:val="en-US"/>
-        </w:rPr>
-        <w:t>reference</w:t>
-      </w:r>
-      <w:r>
-        <w:rPr>
-          <w:sz w:val="22"/>
-          <w:szCs w:val="22"/>
-          <w:lang w:val="en-US"/>
-        </w:rPr>
-        <w:t xml:space="preserve"> type dependencies</w:t>
+        <w:t>@Autowired =&gt; used for injecting reference type dependencies</w:t>
       </w:r>
     </w:p>
     <w:p>
@@ -997,25 +973,7 @@
           <w:szCs w:val="22"/>
           <w:lang w:val="en-US"/>
         </w:rPr>
-        <w:t xml:space="preserve">, Bean ] and load </w:t>
-      </w:r>
-      <w:proofErr w:type="spellStart"/>
-      <w:r>
-        <w:rPr>
-          <w:sz w:val="22"/>
-          <w:szCs w:val="22"/>
-          <w:lang w:val="en-US"/>
-        </w:rPr>
-        <w:t>them.</w:t>
-      </w:r>
-      <w:proofErr w:type="spellEnd"/>
-      <w:r>
-        <w:rPr>
-          <w:sz w:val="22"/>
-          <w:szCs w:val="22"/>
-          <w:lang w:val="en-US"/>
-        </w:rPr>
-        <w:t xml:space="preserve"> It default looks in the current / root package and the sub packages</w:t>
+        <w:t>, Bean ] and load them. It default looks in the current / root package and the sub packages</w:t>
       </w:r>
     </w:p>
     <w:p>
@@ -1130,15 +1088,7 @@
           <w:szCs w:val="22"/>
           <w:lang w:val="en-US"/>
         </w:rPr>
-        <w:t xml:space="preserve">Load the configuration file , </w:t>
-      </w:r>
-      <w:r>
-        <w:rPr>
-          <w:sz w:val="22"/>
-          <w:szCs w:val="22"/>
-          <w:lang w:val="en-US"/>
-        </w:rPr>
-        <w:t>annotation</w:t>
+        <w:t>Load the configuration file , annotation</w:t>
       </w:r>
       <w:r>
         <w:rPr>
@@ -1322,8 +1272,915 @@
           <w:szCs w:val="22"/>
           <w:lang w:val="en-US"/>
         </w:rPr>
-        <w:t>Create a Publisher using ApplicationPublisherEvent</w:t>
-      </w:r>
+        <w:t xml:space="preserve">Create a Publisher using </w:t>
+      </w:r>
+      <w:proofErr w:type="spellStart"/>
+      <w:r>
+        <w:rPr>
+          <w:sz w:val="22"/>
+          <w:szCs w:val="22"/>
+          <w:lang w:val="en-US"/>
+        </w:rPr>
+        <w:t>ApplicationPublisherEvent</w:t>
+      </w:r>
+      <w:proofErr w:type="spellEnd"/>
+    </w:p>
+    <w:p>
+      <w:pPr>
+        <w:rPr>
+          <w:b/>
+          <w:bCs/>
+          <w:lang w:val="en-US"/>
+        </w:rPr>
+      </w:pPr>
+    </w:p>
+    <w:p>
+      <w:pPr>
+        <w:rPr>
+          <w:b/>
+          <w:bCs/>
+          <w:lang w:val="en-US"/>
+        </w:rPr>
+      </w:pPr>
+      <w:r>
+        <w:rPr>
+          <w:b/>
+          <w:bCs/>
+          <w:lang w:val="en-US"/>
+        </w:rPr>
+        <w:t>2</w:t>
+      </w:r>
+      <w:r>
+        <w:rPr>
+          <w:b/>
+          <w:bCs/>
+          <w:lang w:val="en-US"/>
+        </w:rPr>
+        <w:t>1</w:t>
+      </w:r>
+      <w:r>
+        <w:rPr>
+          <w:b/>
+          <w:bCs/>
+          <w:lang w:val="en-US"/>
+        </w:rPr>
+        <w:t xml:space="preserve"> March 2023 – DAY </w:t>
+      </w:r>
+      <w:r>
+        <w:rPr>
+          <w:b/>
+          <w:bCs/>
+          <w:lang w:val="en-US"/>
+        </w:rPr>
+        <w:t>2</w:t>
+      </w:r>
+    </w:p>
+    <w:p>
+      <w:pPr>
+        <w:rPr>
+          <w:b/>
+          <w:bCs/>
+          <w:lang w:val="en-US"/>
+        </w:rPr>
+      </w:pPr>
+    </w:p>
+    <w:p>
+      <w:pPr>
+        <w:pStyle w:val="ListParagraph"/>
+        <w:numPr>
+          <w:ilvl w:val="0"/>
+          <w:numId w:val="3"/>
+        </w:numPr>
+        <w:rPr>
+          <w:lang w:val="en-US"/>
+        </w:rPr>
+      </w:pPr>
+      <w:r>
+        <w:rPr>
+          <w:lang w:val="en-US"/>
+        </w:rPr>
+        <w:t xml:space="preserve">Collections Mapping </w:t>
+      </w:r>
+    </w:p>
+    <w:p>
+      <w:pPr>
+        <w:pStyle w:val="ListParagraph"/>
+        <w:numPr>
+          <w:ilvl w:val="1"/>
+          <w:numId w:val="3"/>
+        </w:numPr>
+        <w:rPr>
+          <w:lang w:val="en-US"/>
+        </w:rPr>
+      </w:pPr>
+      <w:r>
+        <w:rPr>
+          <w:lang w:val="en-US"/>
+        </w:rPr>
+        <w:t>@Autowired</w:t>
+      </w:r>
+    </w:p>
+    <w:p>
+      <w:pPr>
+        <w:pStyle w:val="ListParagraph"/>
+        <w:numPr>
+          <w:ilvl w:val="1"/>
+          <w:numId w:val="3"/>
+        </w:numPr>
+        <w:rPr>
+          <w:lang w:val="en-US"/>
+        </w:rPr>
+      </w:pPr>
+      <w:r>
+        <w:rPr>
+          <w:lang w:val="en-US"/>
+        </w:rPr>
+        <w:t>@Bean : can be used on any method within the configuration file.</w:t>
+      </w:r>
+    </w:p>
+    <w:p>
+      <w:pPr>
+        <w:rPr>
+          <w:lang w:val="en-US"/>
+        </w:rPr>
+      </w:pPr>
+    </w:p>
+    <w:p>
+      <w:pPr>
+        <w:rPr>
+          <w:b/>
+          <w:bCs/>
+          <w:lang w:val="en-US"/>
+        </w:rPr>
+      </w:pPr>
+      <w:r>
+        <w:rPr>
+          <w:b/>
+          <w:bCs/>
+          <w:lang w:val="en-US"/>
+        </w:rPr>
+        <w:t xml:space="preserve">SPRING </w:t>
+      </w:r>
+      <w:r>
+        <w:rPr>
+          <w:b/>
+          <w:bCs/>
+          <w:lang w:val="en-US"/>
+        </w:rPr>
+        <w:t>JDBC</w:t>
+      </w:r>
+    </w:p>
+    <w:p>
+      <w:pPr>
+        <w:rPr>
+          <w:b/>
+          <w:bCs/>
+          <w:lang w:val="en-US"/>
+        </w:rPr>
+      </w:pPr>
+    </w:p>
+    <w:p>
+      <w:pPr>
+        <w:pStyle w:val="ListParagraph"/>
+        <w:numPr>
+          <w:ilvl w:val="0"/>
+          <w:numId w:val="3"/>
+        </w:numPr>
+        <w:rPr>
+          <w:sz w:val="22"/>
+          <w:szCs w:val="22"/>
+          <w:lang w:val="en-US"/>
+        </w:rPr>
+      </w:pPr>
+      <w:r>
+        <w:rPr>
+          <w:sz w:val="22"/>
+          <w:szCs w:val="22"/>
+          <w:lang w:val="en-US"/>
+        </w:rPr>
+        <w:t xml:space="preserve">Create a </w:t>
+      </w:r>
+      <w:proofErr w:type="spellStart"/>
+      <w:r>
+        <w:rPr>
+          <w:sz w:val="22"/>
+          <w:szCs w:val="22"/>
+          <w:lang w:val="en-US"/>
+        </w:rPr>
+        <w:t>quickstart</w:t>
+      </w:r>
+      <w:proofErr w:type="spellEnd"/>
+      <w:r>
+        <w:rPr>
+          <w:sz w:val="22"/>
+          <w:szCs w:val="22"/>
+          <w:lang w:val="en-US"/>
+        </w:rPr>
+        <w:t xml:space="preserve"> maven project</w:t>
+      </w:r>
+    </w:p>
+    <w:p>
+      <w:pPr>
+        <w:pStyle w:val="ListParagraph"/>
+        <w:numPr>
+          <w:ilvl w:val="0"/>
+          <w:numId w:val="3"/>
+        </w:numPr>
+        <w:rPr>
+          <w:sz w:val="22"/>
+          <w:szCs w:val="22"/>
+          <w:lang w:val="en-US"/>
+        </w:rPr>
+      </w:pPr>
+      <w:r>
+        <w:rPr>
+          <w:sz w:val="22"/>
+          <w:szCs w:val="22"/>
+          <w:lang w:val="en-US"/>
+        </w:rPr>
+        <w:t xml:space="preserve">Added context, </w:t>
+      </w:r>
+      <w:proofErr w:type="spellStart"/>
+      <w:r>
+        <w:rPr>
+          <w:sz w:val="22"/>
+          <w:szCs w:val="22"/>
+          <w:lang w:val="en-US"/>
+        </w:rPr>
+        <w:t>jdbc</w:t>
+      </w:r>
+      <w:proofErr w:type="spellEnd"/>
+      <w:r>
+        <w:rPr>
+          <w:sz w:val="22"/>
+          <w:szCs w:val="22"/>
+          <w:lang w:val="en-US"/>
+        </w:rPr>
+        <w:t xml:space="preserve"> and </w:t>
+      </w:r>
+      <w:proofErr w:type="spellStart"/>
+      <w:r>
+        <w:rPr>
+          <w:sz w:val="22"/>
+          <w:szCs w:val="22"/>
+          <w:lang w:val="en-US"/>
+        </w:rPr>
+        <w:t>mysql</w:t>
+      </w:r>
+      <w:proofErr w:type="spellEnd"/>
+      <w:r>
+        <w:rPr>
+          <w:sz w:val="22"/>
+          <w:szCs w:val="22"/>
+          <w:lang w:val="en-US"/>
+        </w:rPr>
+        <w:t xml:space="preserve"> dependencies</w:t>
+      </w:r>
+    </w:p>
+    <w:p>
+      <w:pPr>
+        <w:pStyle w:val="ListParagraph"/>
+        <w:numPr>
+          <w:ilvl w:val="0"/>
+          <w:numId w:val="3"/>
+        </w:numPr>
+        <w:rPr>
+          <w:sz w:val="22"/>
+          <w:szCs w:val="22"/>
+          <w:lang w:val="en-US"/>
+        </w:rPr>
+      </w:pPr>
+      <w:r>
+        <w:rPr>
+          <w:sz w:val="22"/>
+          <w:szCs w:val="22"/>
+          <w:lang w:val="en-US"/>
+        </w:rPr>
+        <w:t>Create beans for which database table and columns will be mapped</w:t>
+      </w:r>
+    </w:p>
+    <w:p>
+      <w:pPr>
+        <w:pStyle w:val="ListParagraph"/>
+        <w:numPr>
+          <w:ilvl w:val="0"/>
+          <w:numId w:val="3"/>
+        </w:numPr>
+        <w:rPr>
+          <w:sz w:val="22"/>
+          <w:szCs w:val="22"/>
+          <w:lang w:val="en-US"/>
+        </w:rPr>
+      </w:pPr>
+      <w:r>
+        <w:rPr>
+          <w:sz w:val="22"/>
+          <w:szCs w:val="22"/>
+          <w:lang w:val="en-US"/>
+        </w:rPr>
+        <w:t>Database connection parameters:</w:t>
+      </w:r>
+    </w:p>
+    <w:p>
+      <w:pPr>
+        <w:pStyle w:val="ListParagraph"/>
+        <w:numPr>
+          <w:ilvl w:val="1"/>
+          <w:numId w:val="3"/>
+        </w:numPr>
+        <w:rPr>
+          <w:sz w:val="22"/>
+          <w:szCs w:val="22"/>
+          <w:lang w:val="en-US"/>
+        </w:rPr>
+      </w:pPr>
+      <w:r>
+        <w:rPr>
+          <w:sz w:val="22"/>
+          <w:szCs w:val="22"/>
+          <w:lang w:val="en-US"/>
+        </w:rPr>
+        <w:t>Provides an abstraction layer over JDBC API</w:t>
+      </w:r>
+    </w:p>
+    <w:p>
+      <w:pPr>
+        <w:pStyle w:val="ListParagraph"/>
+        <w:numPr>
+          <w:ilvl w:val="1"/>
+          <w:numId w:val="3"/>
+        </w:numPr>
+        <w:rPr>
+          <w:sz w:val="22"/>
+          <w:szCs w:val="22"/>
+          <w:lang w:val="en-US"/>
+        </w:rPr>
+      </w:pPr>
+      <w:proofErr w:type="spellStart"/>
+      <w:r>
+        <w:rPr>
+          <w:sz w:val="22"/>
+          <w:szCs w:val="22"/>
+          <w:lang w:val="en-US"/>
+        </w:rPr>
+        <w:t>JdbcTemplate</w:t>
+      </w:r>
+      <w:proofErr w:type="spellEnd"/>
+      <w:r>
+        <w:rPr>
+          <w:sz w:val="22"/>
+          <w:szCs w:val="22"/>
+          <w:lang w:val="en-US"/>
+        </w:rPr>
+        <w:t xml:space="preserve"> provides with skeleton to connect and execute queries for database</w:t>
+      </w:r>
+    </w:p>
+    <w:p>
+      <w:pPr>
+        <w:pStyle w:val="ListParagraph"/>
+        <w:numPr>
+          <w:ilvl w:val="2"/>
+          <w:numId w:val="3"/>
+        </w:numPr>
+        <w:rPr>
+          <w:sz w:val="22"/>
+          <w:szCs w:val="22"/>
+          <w:lang w:val="en-US"/>
+        </w:rPr>
+      </w:pPr>
+      <w:r>
+        <w:rPr>
+          <w:sz w:val="22"/>
+          <w:szCs w:val="22"/>
+          <w:lang w:val="en-US"/>
+        </w:rPr>
+        <w:t xml:space="preserve">Reference of type </w:t>
+      </w:r>
+      <w:proofErr w:type="spellStart"/>
+      <w:r>
+        <w:rPr>
+          <w:sz w:val="22"/>
+          <w:szCs w:val="22"/>
+          <w:lang w:val="en-US"/>
+        </w:rPr>
+        <w:t>DataSource</w:t>
+      </w:r>
+      <w:proofErr w:type="spellEnd"/>
+      <w:r>
+        <w:rPr>
+          <w:sz w:val="22"/>
+          <w:szCs w:val="22"/>
+          <w:lang w:val="en-US"/>
+        </w:rPr>
+        <w:t xml:space="preserve"> : </w:t>
+      </w:r>
+      <w:proofErr w:type="spellStart"/>
+      <w:r>
+        <w:rPr>
+          <w:sz w:val="22"/>
+          <w:szCs w:val="22"/>
+          <w:lang w:val="en-US"/>
+        </w:rPr>
+        <w:t>DriverManagerDataSource</w:t>
+      </w:r>
+      <w:proofErr w:type="spellEnd"/>
+      <w:r>
+        <w:rPr>
+          <w:sz w:val="22"/>
+          <w:szCs w:val="22"/>
+          <w:lang w:val="en-US"/>
+        </w:rPr>
+        <w:t xml:space="preserve"> [ connection parameters ]</w:t>
+      </w:r>
+    </w:p>
+    <w:p>
+      <w:pPr>
+        <w:pStyle w:val="ListParagraph"/>
+        <w:numPr>
+          <w:ilvl w:val="2"/>
+          <w:numId w:val="3"/>
+        </w:numPr>
+        <w:rPr>
+          <w:sz w:val="22"/>
+          <w:szCs w:val="22"/>
+          <w:lang w:val="en-US"/>
+        </w:rPr>
+      </w:pPr>
+      <w:r>
+        <w:rPr>
+          <w:sz w:val="22"/>
+          <w:szCs w:val="22"/>
+          <w:lang w:val="en-US"/>
+        </w:rPr>
+        <w:t xml:space="preserve">Inject </w:t>
+      </w:r>
+      <w:proofErr w:type="spellStart"/>
+      <w:r>
+        <w:rPr>
+          <w:sz w:val="22"/>
+          <w:szCs w:val="22"/>
+          <w:lang w:val="en-US"/>
+        </w:rPr>
+        <w:t>JdbcTemplate</w:t>
+      </w:r>
+      <w:proofErr w:type="spellEnd"/>
+      <w:r>
+        <w:rPr>
+          <w:sz w:val="22"/>
+          <w:szCs w:val="22"/>
+          <w:lang w:val="en-US"/>
+        </w:rPr>
+        <w:t xml:space="preserve"> with </w:t>
+      </w:r>
+      <w:proofErr w:type="spellStart"/>
+      <w:r>
+        <w:rPr>
+          <w:sz w:val="22"/>
+          <w:szCs w:val="22"/>
+          <w:lang w:val="en-US"/>
+        </w:rPr>
+        <w:t>DataSource</w:t>
+      </w:r>
+      <w:proofErr w:type="spellEnd"/>
+      <w:r>
+        <w:rPr>
+          <w:sz w:val="22"/>
+          <w:szCs w:val="22"/>
+          <w:lang w:val="en-US"/>
+        </w:rPr>
+        <w:t xml:space="preserve"> reference</w:t>
+      </w:r>
+    </w:p>
+    <w:p>
+      <w:pPr>
+        <w:pStyle w:val="ListParagraph"/>
+        <w:numPr>
+          <w:ilvl w:val="0"/>
+          <w:numId w:val="3"/>
+        </w:numPr>
+        <w:rPr>
+          <w:sz w:val="22"/>
+          <w:szCs w:val="22"/>
+          <w:lang w:val="en-US"/>
+        </w:rPr>
+      </w:pPr>
+      <w:r>
+        <w:rPr>
+          <w:sz w:val="22"/>
+          <w:szCs w:val="22"/>
+          <w:lang w:val="en-US"/>
+        </w:rPr>
+        <w:t xml:space="preserve">Inject </w:t>
+      </w:r>
+      <w:proofErr w:type="spellStart"/>
+      <w:r>
+        <w:rPr>
+          <w:sz w:val="22"/>
+          <w:szCs w:val="22"/>
+          <w:lang w:val="en-US"/>
+        </w:rPr>
+        <w:t>JdbcTemplate</w:t>
+      </w:r>
+      <w:proofErr w:type="spellEnd"/>
+      <w:r>
+        <w:rPr>
+          <w:sz w:val="22"/>
+          <w:szCs w:val="22"/>
+          <w:lang w:val="en-US"/>
+        </w:rPr>
+        <w:t xml:space="preserve"> in any DAO layer which needs to execute queries for DB</w:t>
+      </w:r>
+    </w:p>
+    <w:p>
+      <w:pPr>
+        <w:pStyle w:val="ListParagraph"/>
+        <w:numPr>
+          <w:ilvl w:val="0"/>
+          <w:numId w:val="3"/>
+        </w:numPr>
+        <w:rPr>
+          <w:sz w:val="22"/>
+          <w:szCs w:val="22"/>
+          <w:lang w:val="en-US"/>
+        </w:rPr>
+      </w:pPr>
+      <w:r>
+        <w:rPr>
+          <w:sz w:val="22"/>
+          <w:szCs w:val="22"/>
+          <w:lang w:val="en-US"/>
+        </w:rPr>
+        <w:t xml:space="preserve">Insert / update / delete =&gt; </w:t>
+      </w:r>
+      <w:proofErr w:type="spellStart"/>
+      <w:r>
+        <w:rPr>
+          <w:sz w:val="22"/>
+          <w:szCs w:val="22"/>
+          <w:lang w:val="en-US"/>
+        </w:rPr>
+        <w:t>jdbcTemplate.update</w:t>
+      </w:r>
+      <w:proofErr w:type="spellEnd"/>
+      <w:r>
+        <w:rPr>
+          <w:sz w:val="22"/>
+          <w:szCs w:val="22"/>
+          <w:lang w:val="en-US"/>
+        </w:rPr>
+        <w:t>(</w:t>
+      </w:r>
+      <w:proofErr w:type="spellStart"/>
+      <w:r>
+        <w:rPr>
+          <w:sz w:val="22"/>
+          <w:szCs w:val="22"/>
+          <w:lang w:val="en-US"/>
+        </w:rPr>
+        <w:t>sql</w:t>
+      </w:r>
+      <w:proofErr w:type="spellEnd"/>
+      <w:r>
+        <w:rPr>
+          <w:sz w:val="22"/>
+          <w:szCs w:val="22"/>
+          <w:lang w:val="en-US"/>
+        </w:rPr>
+        <w:t>, …)</w:t>
+      </w:r>
+    </w:p>
+    <w:p>
+      <w:pPr>
+        <w:pStyle w:val="ListParagraph"/>
+        <w:numPr>
+          <w:ilvl w:val="0"/>
+          <w:numId w:val="3"/>
+        </w:numPr>
+        <w:rPr>
+          <w:sz w:val="22"/>
+          <w:szCs w:val="22"/>
+          <w:lang w:val="en-US"/>
+        </w:rPr>
+      </w:pPr>
+      <w:r>
+        <w:rPr>
+          <w:sz w:val="22"/>
+          <w:szCs w:val="22"/>
+          <w:lang w:val="en-US"/>
+        </w:rPr>
+        <w:t xml:space="preserve">Select by id =&gt; </w:t>
+      </w:r>
+      <w:proofErr w:type="spellStart"/>
+      <w:r>
+        <w:rPr>
+          <w:sz w:val="22"/>
+          <w:szCs w:val="22"/>
+          <w:lang w:val="en-US"/>
+        </w:rPr>
+        <w:t>queryForObject</w:t>
+      </w:r>
+      <w:proofErr w:type="spellEnd"/>
+      <w:r>
+        <w:rPr>
+          <w:sz w:val="22"/>
+          <w:szCs w:val="22"/>
+          <w:lang w:val="en-US"/>
+        </w:rPr>
+        <w:t>(</w:t>
+      </w:r>
+      <w:proofErr w:type="spellStart"/>
+      <w:r>
+        <w:rPr>
+          <w:sz w:val="22"/>
+          <w:szCs w:val="22"/>
+          <w:lang w:val="en-US"/>
+        </w:rPr>
+        <w:t>sql</w:t>
+      </w:r>
+      <w:proofErr w:type="spellEnd"/>
+      <w:r>
+        <w:rPr>
+          <w:sz w:val="22"/>
+          <w:szCs w:val="22"/>
+          <w:lang w:val="en-US"/>
+        </w:rPr>
+        <w:t xml:space="preserve">, </w:t>
+      </w:r>
+      <w:proofErr w:type="spellStart"/>
+      <w:r>
+        <w:rPr>
+          <w:sz w:val="22"/>
+          <w:szCs w:val="22"/>
+          <w:lang w:val="en-US"/>
+        </w:rPr>
+        <w:t>RowMapper</w:t>
+      </w:r>
+      <w:proofErr w:type="spellEnd"/>
+      <w:r>
+        <w:rPr>
+          <w:sz w:val="22"/>
+          <w:szCs w:val="22"/>
+          <w:lang w:val="en-US"/>
+        </w:rPr>
+        <w:t>, ..)</w:t>
+      </w:r>
+    </w:p>
+    <w:p>
+      <w:pPr>
+        <w:pStyle w:val="ListParagraph"/>
+        <w:numPr>
+          <w:ilvl w:val="0"/>
+          <w:numId w:val="3"/>
+        </w:numPr>
+        <w:rPr>
+          <w:sz w:val="22"/>
+          <w:szCs w:val="22"/>
+          <w:lang w:val="en-US"/>
+        </w:rPr>
+      </w:pPr>
+      <w:r>
+        <w:rPr>
+          <w:sz w:val="22"/>
+          <w:szCs w:val="22"/>
+          <w:lang w:val="en-US"/>
+        </w:rPr>
+        <w:t xml:space="preserve">Select </w:t>
+      </w:r>
+      <w:r>
+        <w:rPr>
+          <w:sz w:val="22"/>
+          <w:szCs w:val="22"/>
+          <w:lang w:val="en-US"/>
+        </w:rPr>
+        <w:t>all</w:t>
+      </w:r>
+      <w:r>
+        <w:rPr>
+          <w:sz w:val="22"/>
+          <w:szCs w:val="22"/>
+          <w:lang w:val="en-US"/>
+        </w:rPr>
+        <w:t xml:space="preserve"> =&gt; query</w:t>
+      </w:r>
+      <w:r>
+        <w:rPr>
+          <w:sz w:val="22"/>
+          <w:szCs w:val="22"/>
+          <w:lang w:val="en-US"/>
+        </w:rPr>
+        <w:t xml:space="preserve"> </w:t>
+      </w:r>
+      <w:r>
+        <w:rPr>
+          <w:sz w:val="22"/>
+          <w:szCs w:val="22"/>
+          <w:lang w:val="en-US"/>
+        </w:rPr>
+        <w:t>(</w:t>
+      </w:r>
+      <w:proofErr w:type="spellStart"/>
+      <w:r>
+        <w:rPr>
+          <w:sz w:val="22"/>
+          <w:szCs w:val="22"/>
+          <w:lang w:val="en-US"/>
+        </w:rPr>
+        <w:t>sql</w:t>
+      </w:r>
+      <w:proofErr w:type="spellEnd"/>
+      <w:r>
+        <w:rPr>
+          <w:sz w:val="22"/>
+          <w:szCs w:val="22"/>
+          <w:lang w:val="en-US"/>
+        </w:rPr>
+        <w:t xml:space="preserve">, </w:t>
+      </w:r>
+      <w:proofErr w:type="spellStart"/>
+      <w:r>
+        <w:rPr>
+          <w:sz w:val="22"/>
+          <w:szCs w:val="22"/>
+          <w:lang w:val="en-US"/>
+        </w:rPr>
+        <w:t>RowMapper</w:t>
+      </w:r>
+      <w:proofErr w:type="spellEnd"/>
+      <w:r>
+        <w:rPr>
+          <w:sz w:val="22"/>
+          <w:szCs w:val="22"/>
+          <w:lang w:val="en-US"/>
+        </w:rPr>
+        <w:t>)</w:t>
+      </w:r>
+    </w:p>
+    <w:p>
+      <w:pPr>
+        <w:pStyle w:val="ListParagraph"/>
+        <w:numPr>
+          <w:ilvl w:val="0"/>
+          <w:numId w:val="3"/>
+        </w:numPr>
+        <w:rPr>
+          <w:sz w:val="22"/>
+          <w:szCs w:val="22"/>
+          <w:lang w:val="en-US"/>
+        </w:rPr>
+      </w:pPr>
+      <w:r>
+        <w:rPr>
+          <w:sz w:val="22"/>
+          <w:szCs w:val="22"/>
+          <w:lang w:val="en-US"/>
+        </w:rPr>
+        <w:t>Configuration for DB connection parameters can be externalize as follows:</w:t>
+      </w:r>
+    </w:p>
+    <w:p>
+      <w:pPr>
+        <w:pStyle w:val="ListParagraph"/>
+        <w:numPr>
+          <w:ilvl w:val="1"/>
+          <w:numId w:val="3"/>
+        </w:numPr>
+        <w:rPr>
+          <w:sz w:val="22"/>
+          <w:szCs w:val="22"/>
+          <w:lang w:val="en-US"/>
+        </w:rPr>
+      </w:pPr>
+      <w:r>
+        <w:rPr>
+          <w:sz w:val="22"/>
+          <w:szCs w:val="22"/>
+          <w:lang w:val="en-US"/>
+        </w:rPr>
+        <w:t xml:space="preserve">Create properties file under </w:t>
+      </w:r>
+      <w:proofErr w:type="spellStart"/>
+      <w:r>
+        <w:rPr>
+          <w:sz w:val="22"/>
+          <w:szCs w:val="22"/>
+          <w:lang w:val="en-US"/>
+        </w:rPr>
+        <w:t>src</w:t>
+      </w:r>
+      <w:proofErr w:type="spellEnd"/>
+      <w:r>
+        <w:rPr>
+          <w:sz w:val="22"/>
+          <w:szCs w:val="22"/>
+          <w:lang w:val="en-US"/>
+        </w:rPr>
+        <w:t xml:space="preserve">/main/resources folder and add the </w:t>
+      </w:r>
+      <w:proofErr w:type="spellStart"/>
+      <w:r>
+        <w:rPr>
+          <w:sz w:val="22"/>
+          <w:szCs w:val="22"/>
+          <w:lang w:val="en-US"/>
+        </w:rPr>
+        <w:t>db</w:t>
+      </w:r>
+      <w:proofErr w:type="spellEnd"/>
+      <w:r>
+        <w:rPr>
+          <w:sz w:val="22"/>
+          <w:szCs w:val="22"/>
+          <w:lang w:val="en-US"/>
+        </w:rPr>
+        <w:t xml:space="preserve"> connection parameters as key=value pairs</w:t>
+      </w:r>
+    </w:p>
+    <w:p>
+      <w:pPr>
+        <w:pStyle w:val="ListParagraph"/>
+        <w:numPr>
+          <w:ilvl w:val="1"/>
+          <w:numId w:val="3"/>
+        </w:numPr>
+        <w:rPr>
+          <w:sz w:val="22"/>
+          <w:szCs w:val="22"/>
+          <w:lang w:val="en-US"/>
+        </w:rPr>
+      </w:pPr>
+      <w:r>
+        <w:rPr>
+          <w:sz w:val="22"/>
+          <w:szCs w:val="22"/>
+          <w:lang w:val="en-US"/>
+        </w:rPr>
+        <w:t>Use @PropertySource to load the properties file</w:t>
+      </w:r>
+    </w:p>
+    <w:p>
+      <w:pPr>
+        <w:pStyle w:val="ListParagraph"/>
+        <w:numPr>
+          <w:ilvl w:val="0"/>
+          <w:numId w:val="3"/>
+        </w:numPr>
+        <w:rPr>
+          <w:sz w:val="22"/>
+          <w:szCs w:val="22"/>
+          <w:lang w:val="en-US"/>
+        </w:rPr>
+      </w:pPr>
+      <w:r>
+        <w:rPr>
+          <w:b/>
+          <w:bCs/>
+          <w:sz w:val="22"/>
+          <w:szCs w:val="22"/>
+          <w:lang w:val="en-US"/>
+        </w:rPr>
+        <w:t>PASSWORDS SHOULD BE ENCRYPTED - JASYPT</w:t>
+      </w:r>
+      <w:r>
+        <w:rPr>
+          <w:sz w:val="22"/>
+          <w:szCs w:val="22"/>
+          <w:lang w:val="en-US"/>
+        </w:rPr>
+        <w:br/>
+      </w:r>
+      <w:hyperlink r:id="rId6" w:history="1">
+        <w:r>
+          <w:rPr>
+            <w:rStyle w:val="Hyperlink"/>
+            <w:sz w:val="22"/>
+            <w:szCs w:val="22"/>
+            <w:lang w:val="en-US"/>
+          </w:rPr>
+          <w:t>https://www.baeldung.com/spring-boot-jasypt</w:t>
+        </w:r>
+      </w:hyperlink>
+      <w:r>
+        <w:rPr>
+          <w:sz w:val="22"/>
+          <w:szCs w:val="22"/>
+          <w:lang w:val="en-US"/>
+        </w:rPr>
+        <w:t xml:space="preserve"> </w:t>
+      </w:r>
+    </w:p>
+    <w:p>
+      <w:pPr>
+        <w:pStyle w:val="ListParagraph"/>
+        <w:numPr>
+          <w:ilvl w:val="0"/>
+          <w:numId w:val="3"/>
+        </w:numPr>
+        <w:rPr>
+          <w:sz w:val="22"/>
+          <w:szCs w:val="22"/>
+          <w:lang w:val="en-US"/>
+        </w:rPr>
+      </w:pPr>
       <w:r>
         <w:rPr>
           <w:sz w:val="22"/>
@@ -2022,6 +2879,7 @@
   <w:style w:type="character" w:default="1" w:styleId="DefaultParagraphFont">
     <w:name w:val="Default Paragraph Font"/>
     <w:uiPriority w:val="1"/>
+    <w:semiHidden/>
     <w:unhideWhenUsed/>
   </w:style>
   <w:style w:type="table" w:default="1" w:styleId="TableNormal">
@@ -2092,6 +2950,18 @@
     <w:rPr>
       <w:color w:val="605E5C"/>
       <w:shd w:val="clear" w:color="auto" w:fill="E1DFDD"/>
+    </w:rPr>
+  </w:style>
+  <w:style w:type="character" w:styleId="FollowedHyperlink">
+    <w:name w:val="FollowedHyperlink"/>
+    <w:basedOn w:val="DefaultParagraphFont"/>
+    <w:uiPriority w:val="99"/>
+    <w:semiHidden/>
+    <w:unhideWhenUsed/>
+    <w:rsid w:val="00711664"/>
+    <w:rPr>
+      <w:color w:val="954F72" w:themeColor="followedHyperlink"/>
+      <w:u w:val="single"/>
     </w:rPr>
   </w:style>
 </w:styles>

</xml_diff>

<commit_message>
day 4 spring mvc
</commit_message>
<xml_diff>
--- a/Phase3_Frameworks/PHASE 3 TOPICS.docx
+++ b/Phase3_Frameworks/PHASE 3 TOPICS.docx
@@ -1308,102 +1308,103 @@
           <w:bCs/>
           <w:lang w:val="en-US"/>
         </w:rPr>
-        <w:t>2</w:t>
-      </w:r>
-      <w:r>
+        <w:t>21 March 2023 – DAY 2</w:t>
+      </w:r>
+    </w:p>
+    <w:p>
+      <w:pPr>
         <w:rPr>
           <w:b/>
           <w:bCs/>
           <w:lang w:val="en-US"/>
         </w:rPr>
-        <w:t>1</w:t>
-      </w:r>
-      <w:r>
+      </w:pPr>
+    </w:p>
+    <w:p>
+      <w:pPr>
+        <w:pStyle w:val="ListParagraph"/>
+        <w:numPr>
+          <w:ilvl w:val="0"/>
+          <w:numId w:val="3"/>
+        </w:numPr>
+        <w:rPr>
+          <w:lang w:val="en-US"/>
+        </w:rPr>
+      </w:pPr>
+      <w:r>
+        <w:rPr>
+          <w:lang w:val="en-US"/>
+        </w:rPr>
+        <w:t xml:space="preserve">Collections Mapping </w:t>
+      </w:r>
+    </w:p>
+    <w:p>
+      <w:pPr>
+        <w:pStyle w:val="ListParagraph"/>
+        <w:numPr>
+          <w:ilvl w:val="1"/>
+          <w:numId w:val="3"/>
+        </w:numPr>
+        <w:rPr>
+          <w:lang w:val="en-US"/>
+        </w:rPr>
+      </w:pPr>
+      <w:r>
+        <w:rPr>
+          <w:lang w:val="en-US"/>
+        </w:rPr>
+        <w:t>@Autowired</w:t>
+      </w:r>
+    </w:p>
+    <w:p>
+      <w:pPr>
+        <w:pStyle w:val="ListParagraph"/>
+        <w:numPr>
+          <w:ilvl w:val="1"/>
+          <w:numId w:val="3"/>
+        </w:numPr>
+        <w:rPr>
+          <w:lang w:val="en-US"/>
+        </w:rPr>
+      </w:pPr>
+      <w:r>
+        <w:rPr>
+          <w:lang w:val="en-US"/>
+        </w:rPr>
+        <w:t>@Bean : can be used on any method within the configuration file.</w:t>
+      </w:r>
+    </w:p>
+    <w:p>
+      <w:pPr>
+        <w:rPr>
+          <w:lang w:val="en-US"/>
+        </w:rPr>
+      </w:pPr>
+    </w:p>
+    <w:p>
+      <w:pPr>
         <w:rPr>
           <w:b/>
           <w:bCs/>
           <w:lang w:val="en-US"/>
         </w:rPr>
-        <w:t xml:space="preserve"> March 2023 – DAY </w:t>
-      </w:r>
+      </w:pPr>
       <w:r>
         <w:rPr>
           <w:b/>
           <w:bCs/>
           <w:lang w:val="en-US"/>
         </w:rPr>
-        <w:t>2</w:t>
-      </w:r>
-    </w:p>
-    <w:p>
-      <w:pPr>
+        <w:t xml:space="preserve">SPRING </w:t>
+      </w:r>
+      <w:r>
         <w:rPr>
           <w:b/>
           <w:bCs/>
           <w:lang w:val="en-US"/>
         </w:rPr>
-      </w:pPr>
-    </w:p>
-    <w:p>
-      <w:pPr>
-        <w:pStyle w:val="ListParagraph"/>
-        <w:numPr>
-          <w:ilvl w:val="0"/>
-          <w:numId w:val="3"/>
-        </w:numPr>
-        <w:rPr>
-          <w:lang w:val="en-US"/>
-        </w:rPr>
-      </w:pPr>
-      <w:r>
-        <w:rPr>
-          <w:lang w:val="en-US"/>
-        </w:rPr>
-        <w:t xml:space="preserve">Collections Mapping </w:t>
-      </w:r>
-    </w:p>
-    <w:p>
-      <w:pPr>
-        <w:pStyle w:val="ListParagraph"/>
-        <w:numPr>
-          <w:ilvl w:val="1"/>
-          <w:numId w:val="3"/>
-        </w:numPr>
-        <w:rPr>
-          <w:lang w:val="en-US"/>
-        </w:rPr>
-      </w:pPr>
-      <w:r>
-        <w:rPr>
-          <w:lang w:val="en-US"/>
-        </w:rPr>
-        <w:t>@Autowired</w:t>
-      </w:r>
-    </w:p>
-    <w:p>
-      <w:pPr>
-        <w:pStyle w:val="ListParagraph"/>
-        <w:numPr>
-          <w:ilvl w:val="1"/>
-          <w:numId w:val="3"/>
-        </w:numPr>
-        <w:rPr>
-          <w:lang w:val="en-US"/>
-        </w:rPr>
-      </w:pPr>
-      <w:r>
-        <w:rPr>
-          <w:lang w:val="en-US"/>
-        </w:rPr>
-        <w:t>@Bean : can be used on any method within the configuration file.</w:t>
-      </w:r>
-    </w:p>
-    <w:p>
-      <w:pPr>
-        <w:rPr>
-          <w:lang w:val="en-US"/>
-        </w:rPr>
-      </w:pPr>
+        <w:t>JDBC</w:t>
+      </w:r>
     </w:p>
     <w:p>
       <w:pPr>
@@ -1413,31 +1414,6 @@
           <w:lang w:val="en-US"/>
         </w:rPr>
       </w:pPr>
-      <w:r>
-        <w:rPr>
-          <w:b/>
-          <w:bCs/>
-          <w:lang w:val="en-US"/>
-        </w:rPr>
-        <w:t xml:space="preserve">SPRING </w:t>
-      </w:r>
-      <w:r>
-        <w:rPr>
-          <w:b/>
-          <w:bCs/>
-          <w:lang w:val="en-US"/>
-        </w:rPr>
-        <w:t>JDBC</w:t>
-      </w:r>
-    </w:p>
-    <w:p>
-      <w:pPr>
-        <w:rPr>
-          <w:b/>
-          <w:bCs/>
-          <w:lang w:val="en-US"/>
-        </w:rPr>
-      </w:pPr>
     </w:p>
     <w:p>
       <w:pPr>
@@ -1944,39 +1920,7 @@
           <w:szCs w:val="22"/>
           <w:lang w:val="en-US"/>
         </w:rPr>
-        <w:t xml:space="preserve">Select </w:t>
-      </w:r>
-      <w:r>
-        <w:rPr>
-          <w:sz w:val="22"/>
-          <w:szCs w:val="22"/>
-          <w:lang w:val="en-US"/>
-        </w:rPr>
-        <w:t>all</w:t>
-      </w:r>
-      <w:r>
-        <w:rPr>
-          <w:sz w:val="22"/>
-          <w:szCs w:val="22"/>
-          <w:lang w:val="en-US"/>
-        </w:rPr>
-        <w:t xml:space="preserve"> =&gt; query</w:t>
-      </w:r>
-      <w:r>
-        <w:rPr>
-          <w:sz w:val="22"/>
-          <w:szCs w:val="22"/>
-          <w:lang w:val="en-US"/>
-        </w:rPr>
-        <w:t xml:space="preserve"> </w:t>
-      </w:r>
-      <w:r>
-        <w:rPr>
-          <w:sz w:val="22"/>
-          <w:szCs w:val="22"/>
-          <w:lang w:val="en-US"/>
-        </w:rPr>
-        <w:t>(</w:t>
+        <w:t>Select all =&gt; query (</w:t>
       </w:r>
       <w:proofErr w:type="spellStart"/>
       <w:r>
@@ -2167,28 +2111,1256 @@
         </w:rPr>
         <w:t xml:space="preserve"> </w:t>
       </w:r>
+      <w:r>
+        <w:rPr>
+          <w:sz w:val="22"/>
+          <w:szCs w:val="22"/>
+          <w:lang w:val="en-US"/>
+        </w:rPr>
+        <w:br/>
+      </w:r>
+    </w:p>
+    <w:p>
+      <w:pPr>
+        <w:rPr>
+          <w:sz w:val="22"/>
+          <w:szCs w:val="22"/>
+          <w:lang w:val="en-US"/>
+        </w:rPr>
+      </w:pPr>
+    </w:p>
+    <w:p>
+      <w:pPr>
+        <w:rPr>
+          <w:b/>
+          <w:bCs/>
+          <w:lang w:val="en-US"/>
+        </w:rPr>
+      </w:pPr>
+      <w:r>
+        <w:rPr>
+          <w:b/>
+          <w:bCs/>
+          <w:lang w:val="en-US"/>
+        </w:rPr>
+        <w:t>2</w:t>
+      </w:r>
+      <w:r>
+        <w:rPr>
+          <w:b/>
+          <w:bCs/>
+          <w:lang w:val="en-US"/>
+        </w:rPr>
+        <w:t>2</w:t>
+      </w:r>
+      <w:r>
+        <w:rPr>
+          <w:b/>
+          <w:bCs/>
+          <w:lang w:val="en-US"/>
+        </w:rPr>
+        <w:t xml:space="preserve"> March 2023 – DAY </w:t>
+      </w:r>
+      <w:r>
+        <w:rPr>
+          <w:b/>
+          <w:bCs/>
+          <w:lang w:val="en-US"/>
+        </w:rPr>
+        <w:t>3</w:t>
+      </w:r>
+    </w:p>
+    <w:p>
+      <w:pPr>
+        <w:rPr>
+          <w:sz w:val="22"/>
+          <w:szCs w:val="22"/>
+          <w:lang w:val="en-US"/>
+        </w:rPr>
+      </w:pPr>
+    </w:p>
+    <w:p>
+      <w:pPr>
+        <w:rPr>
+          <w:b/>
+          <w:bCs/>
+          <w:lang w:val="en-US"/>
+        </w:rPr>
+      </w:pPr>
+      <w:r>
+        <w:rPr>
+          <w:b/>
+          <w:bCs/>
+          <w:lang w:val="en-US"/>
+        </w:rPr>
+        <w:t xml:space="preserve">SPRING </w:t>
+      </w:r>
+      <w:r>
+        <w:rPr>
+          <w:b/>
+          <w:bCs/>
+          <w:lang w:val="en-US"/>
+        </w:rPr>
+        <w:t>MVC</w:t>
+      </w:r>
+    </w:p>
+    <w:p>
+      <w:pPr>
+        <w:rPr>
+          <w:b/>
+          <w:bCs/>
+          <w:lang w:val="en-US"/>
+        </w:rPr>
+      </w:pPr>
     </w:p>
     <w:p>
       <w:pPr>
         <w:pStyle w:val="ListParagraph"/>
         <w:numPr>
           <w:ilvl w:val="0"/>
-          <w:numId w:val="3"/>
-        </w:numPr>
-        <w:rPr>
-          <w:sz w:val="22"/>
-          <w:szCs w:val="22"/>
-          <w:lang w:val="en-US"/>
-        </w:rPr>
-      </w:pPr>
-      <w:r>
-        <w:rPr>
-          <w:sz w:val="22"/>
-          <w:szCs w:val="22"/>
-          <w:lang w:val="en-US"/>
-        </w:rPr>
-        <w:br/>
-      </w:r>
+          <w:numId w:val="4"/>
+        </w:numPr>
+        <w:rPr>
+          <w:sz w:val="22"/>
+          <w:szCs w:val="22"/>
+          <w:lang w:val="en-US"/>
+        </w:rPr>
+      </w:pPr>
+      <w:r>
+        <w:rPr>
+          <w:sz w:val="22"/>
+          <w:szCs w:val="22"/>
+          <w:lang w:val="en-US"/>
+        </w:rPr>
+        <w:t xml:space="preserve">When the request comes to a spring web application </w:t>
+      </w:r>
+    </w:p>
+    <w:p>
+      <w:pPr>
+        <w:pStyle w:val="ListParagraph"/>
+        <w:numPr>
+          <w:ilvl w:val="1"/>
+          <w:numId w:val="4"/>
+        </w:numPr>
+        <w:rPr>
+          <w:sz w:val="22"/>
+          <w:szCs w:val="22"/>
+          <w:lang w:val="en-US"/>
+        </w:rPr>
+      </w:pPr>
+      <w:r>
+        <w:rPr>
+          <w:sz w:val="22"/>
+          <w:szCs w:val="22"/>
+          <w:lang w:val="en-US"/>
+        </w:rPr>
+        <w:t xml:space="preserve">Goes  to  Front Controller -&gt; </w:t>
+      </w:r>
+      <w:proofErr w:type="spellStart"/>
+      <w:r>
+        <w:rPr>
+          <w:sz w:val="22"/>
+          <w:szCs w:val="22"/>
+          <w:lang w:val="en-US"/>
+        </w:rPr>
+        <w:t>DispatcherServlet</w:t>
+      </w:r>
+      <w:proofErr w:type="spellEnd"/>
+      <w:r>
+        <w:rPr>
+          <w:sz w:val="22"/>
+          <w:szCs w:val="22"/>
+          <w:lang w:val="en-US"/>
+        </w:rPr>
+        <w:t xml:space="preserve"> [ DS ]</w:t>
+      </w:r>
+    </w:p>
+    <w:p>
+      <w:pPr>
+        <w:pStyle w:val="ListParagraph"/>
+        <w:numPr>
+          <w:ilvl w:val="1"/>
+          <w:numId w:val="4"/>
+        </w:numPr>
+        <w:rPr>
+          <w:sz w:val="22"/>
+          <w:szCs w:val="22"/>
+          <w:lang w:val="en-US"/>
+        </w:rPr>
+      </w:pPr>
+      <w:r>
+        <w:rPr>
+          <w:sz w:val="22"/>
+          <w:szCs w:val="22"/>
+          <w:lang w:val="en-US"/>
+        </w:rPr>
+        <w:t xml:space="preserve">DS delegates the request to </w:t>
+      </w:r>
+      <w:proofErr w:type="spellStart"/>
+      <w:r>
+        <w:rPr>
+          <w:sz w:val="22"/>
+          <w:szCs w:val="22"/>
+          <w:lang w:val="en-US"/>
+        </w:rPr>
+        <w:t>BeanNameUrlHandlerMapping</w:t>
+      </w:r>
+      <w:proofErr w:type="spellEnd"/>
+      <w:r>
+        <w:rPr>
+          <w:sz w:val="22"/>
+          <w:szCs w:val="22"/>
+          <w:lang w:val="en-US"/>
+        </w:rPr>
+        <w:t xml:space="preserve"> : that provide with mapping of the </w:t>
+      </w:r>
+      <w:proofErr w:type="spellStart"/>
+      <w:r>
+        <w:rPr>
+          <w:sz w:val="22"/>
+          <w:szCs w:val="22"/>
+          <w:lang w:val="en-US"/>
+        </w:rPr>
+        <w:t>url</w:t>
+      </w:r>
+      <w:proofErr w:type="spellEnd"/>
+      <w:r>
+        <w:rPr>
+          <w:sz w:val="22"/>
+          <w:szCs w:val="22"/>
+          <w:lang w:val="en-US"/>
+        </w:rPr>
+        <w:t xml:space="preserve"> with the respective bean method</w:t>
+      </w:r>
+    </w:p>
+    <w:p>
+      <w:pPr>
+        <w:pStyle w:val="ListParagraph"/>
+        <w:numPr>
+          <w:ilvl w:val="1"/>
+          <w:numId w:val="4"/>
+        </w:numPr>
+        <w:rPr>
+          <w:sz w:val="22"/>
+          <w:szCs w:val="22"/>
+          <w:lang w:val="en-US"/>
+        </w:rPr>
+      </w:pPr>
+      <w:r>
+        <w:rPr>
+          <w:sz w:val="22"/>
+          <w:szCs w:val="22"/>
+          <w:lang w:val="en-US"/>
+        </w:rPr>
+        <w:t xml:space="preserve">The bean is loaded, method is processed and response along with </w:t>
+      </w:r>
+      <w:proofErr w:type="spellStart"/>
+      <w:r>
+        <w:rPr>
+          <w:sz w:val="22"/>
+          <w:szCs w:val="22"/>
+          <w:lang w:val="en-US"/>
+        </w:rPr>
+        <w:t>viewname</w:t>
+      </w:r>
+      <w:proofErr w:type="spellEnd"/>
+      <w:r>
+        <w:rPr>
+          <w:sz w:val="22"/>
+          <w:szCs w:val="22"/>
+          <w:lang w:val="en-US"/>
+        </w:rPr>
+        <w:t xml:space="preserve"> is sent to DS</w:t>
+      </w:r>
+    </w:p>
+    <w:p>
+      <w:pPr>
+        <w:pStyle w:val="ListParagraph"/>
+        <w:numPr>
+          <w:ilvl w:val="1"/>
+          <w:numId w:val="4"/>
+        </w:numPr>
+        <w:rPr>
+          <w:sz w:val="22"/>
+          <w:szCs w:val="22"/>
+          <w:lang w:val="en-US"/>
+        </w:rPr>
+      </w:pPr>
+      <w:r>
+        <w:rPr>
+          <w:sz w:val="22"/>
+          <w:szCs w:val="22"/>
+          <w:lang w:val="en-US"/>
+        </w:rPr>
+        <w:lastRenderedPageBreak/>
+        <w:t xml:space="preserve">DS delegates the request to </w:t>
+      </w:r>
+      <w:proofErr w:type="spellStart"/>
+      <w:r>
+        <w:rPr>
+          <w:sz w:val="22"/>
+          <w:szCs w:val="22"/>
+          <w:lang w:val="en-US"/>
+        </w:rPr>
+        <w:t>ViewResolver</w:t>
+      </w:r>
+      <w:proofErr w:type="spellEnd"/>
+      <w:r>
+        <w:rPr>
+          <w:sz w:val="22"/>
+          <w:szCs w:val="22"/>
+          <w:lang w:val="en-US"/>
+        </w:rPr>
+        <w:t xml:space="preserve"> that looks up for the view name configured as prefix and suffix. If success it returns the view content to DS</w:t>
+      </w:r>
+    </w:p>
+    <w:p>
+      <w:pPr>
+        <w:pStyle w:val="ListParagraph"/>
+        <w:numPr>
+          <w:ilvl w:val="1"/>
+          <w:numId w:val="4"/>
+        </w:numPr>
+        <w:rPr>
+          <w:sz w:val="22"/>
+          <w:szCs w:val="22"/>
+          <w:lang w:val="en-US"/>
+        </w:rPr>
+      </w:pPr>
+      <w:r>
+        <w:rPr>
+          <w:sz w:val="22"/>
+          <w:szCs w:val="22"/>
+          <w:lang w:val="en-US"/>
+        </w:rPr>
+        <w:t>Then DS sends the response back to the client</w:t>
+      </w:r>
+    </w:p>
+    <w:p>
+      <w:pPr>
+        <w:pStyle w:val="ListParagraph"/>
+        <w:numPr>
+          <w:ilvl w:val="0"/>
+          <w:numId w:val="4"/>
+        </w:numPr>
+        <w:rPr>
+          <w:sz w:val="22"/>
+          <w:szCs w:val="22"/>
+          <w:lang w:val="en-US"/>
+        </w:rPr>
+      </w:pPr>
+      <w:r>
+        <w:rPr>
+          <w:sz w:val="22"/>
+          <w:szCs w:val="22"/>
+          <w:lang w:val="en-US"/>
+        </w:rPr>
+        <w:t>Create spring MVC Application</w:t>
+      </w:r>
+    </w:p>
+    <w:p>
+      <w:pPr>
+        <w:pStyle w:val="ListParagraph"/>
+        <w:numPr>
+          <w:ilvl w:val="1"/>
+          <w:numId w:val="4"/>
+        </w:numPr>
+        <w:rPr>
+          <w:sz w:val="22"/>
+          <w:szCs w:val="22"/>
+          <w:lang w:val="en-US"/>
+        </w:rPr>
+      </w:pPr>
+      <w:r>
+        <w:rPr>
+          <w:sz w:val="22"/>
+          <w:szCs w:val="22"/>
+          <w:lang w:val="en-US"/>
+        </w:rPr>
+        <w:t>Create a maven webapp project</w:t>
+      </w:r>
+    </w:p>
+    <w:p>
+      <w:pPr>
+        <w:pStyle w:val="ListParagraph"/>
+        <w:numPr>
+          <w:ilvl w:val="1"/>
+          <w:numId w:val="4"/>
+        </w:numPr>
+        <w:rPr>
+          <w:sz w:val="22"/>
+          <w:szCs w:val="22"/>
+          <w:lang w:val="en-US"/>
+        </w:rPr>
+      </w:pPr>
+      <w:r>
+        <w:rPr>
+          <w:sz w:val="22"/>
+          <w:szCs w:val="22"/>
+          <w:lang w:val="en-US"/>
+        </w:rPr>
+        <w:t>Add dependencies: context. Web-</w:t>
+      </w:r>
+      <w:proofErr w:type="spellStart"/>
+      <w:r>
+        <w:rPr>
+          <w:sz w:val="22"/>
+          <w:szCs w:val="22"/>
+          <w:lang w:val="en-US"/>
+        </w:rPr>
+        <w:t>mvc</w:t>
+      </w:r>
+      <w:proofErr w:type="spellEnd"/>
+      <w:r>
+        <w:rPr>
+          <w:sz w:val="22"/>
+          <w:szCs w:val="22"/>
+          <w:lang w:val="en-US"/>
+        </w:rPr>
+        <w:t>, servlet-</w:t>
+      </w:r>
+      <w:proofErr w:type="spellStart"/>
+      <w:r>
+        <w:rPr>
+          <w:sz w:val="22"/>
+          <w:szCs w:val="22"/>
+          <w:lang w:val="en-US"/>
+        </w:rPr>
+        <w:t>api</w:t>
+      </w:r>
+      <w:proofErr w:type="spellEnd"/>
+      <w:r>
+        <w:rPr>
+          <w:sz w:val="22"/>
+          <w:szCs w:val="22"/>
+          <w:lang w:val="en-US"/>
+        </w:rPr>
+        <w:t xml:space="preserve">, </w:t>
+      </w:r>
+      <w:proofErr w:type="spellStart"/>
+      <w:r>
+        <w:rPr>
+          <w:sz w:val="22"/>
+          <w:szCs w:val="22"/>
+          <w:lang w:val="en-US"/>
+        </w:rPr>
+        <w:t>jsp-api</w:t>
+      </w:r>
+      <w:proofErr w:type="spellEnd"/>
+      <w:r>
+        <w:rPr>
+          <w:sz w:val="22"/>
+          <w:szCs w:val="22"/>
+          <w:lang w:val="en-US"/>
+        </w:rPr>
+        <w:t xml:space="preserve">, Lombok, </w:t>
+      </w:r>
+      <w:proofErr w:type="spellStart"/>
+      <w:r>
+        <w:rPr>
+          <w:sz w:val="22"/>
+          <w:szCs w:val="22"/>
+          <w:lang w:val="en-US"/>
+        </w:rPr>
+        <w:t>jdbc</w:t>
+      </w:r>
+      <w:proofErr w:type="spellEnd"/>
+      <w:r>
+        <w:rPr>
+          <w:sz w:val="22"/>
+          <w:szCs w:val="22"/>
+          <w:lang w:val="en-US"/>
+        </w:rPr>
+        <w:t xml:space="preserve">, </w:t>
+      </w:r>
+      <w:proofErr w:type="spellStart"/>
+      <w:r>
+        <w:rPr>
+          <w:sz w:val="22"/>
+          <w:szCs w:val="22"/>
+          <w:lang w:val="en-US"/>
+        </w:rPr>
+        <w:t>mysql</w:t>
+      </w:r>
+      <w:proofErr w:type="spellEnd"/>
+    </w:p>
+    <w:p>
+      <w:pPr>
+        <w:pStyle w:val="ListParagraph"/>
+        <w:numPr>
+          <w:ilvl w:val="1"/>
+          <w:numId w:val="4"/>
+        </w:numPr>
+        <w:rPr>
+          <w:sz w:val="22"/>
+          <w:szCs w:val="22"/>
+          <w:lang w:val="en-US"/>
+        </w:rPr>
+      </w:pPr>
+      <w:r>
+        <w:rPr>
+          <w:sz w:val="22"/>
+          <w:szCs w:val="22"/>
+          <w:lang w:val="en-US"/>
+        </w:rPr>
+        <w:t>Configuring build path for maven and java version</w:t>
+      </w:r>
+    </w:p>
+    <w:p>
+      <w:pPr>
+        <w:pStyle w:val="ListParagraph"/>
+        <w:numPr>
+          <w:ilvl w:val="1"/>
+          <w:numId w:val="4"/>
+        </w:numPr>
+        <w:rPr>
+          <w:sz w:val="22"/>
+          <w:szCs w:val="22"/>
+          <w:lang w:val="en-US"/>
+        </w:rPr>
+      </w:pPr>
+      <w:r>
+        <w:rPr>
+          <w:sz w:val="22"/>
+          <w:szCs w:val="22"/>
+          <w:lang w:val="en-US"/>
+        </w:rPr>
+        <w:t>Create the configuration classes</w:t>
+      </w:r>
+    </w:p>
+    <w:p>
+      <w:pPr>
+        <w:pStyle w:val="ListParagraph"/>
+        <w:numPr>
+          <w:ilvl w:val="2"/>
+          <w:numId w:val="4"/>
+        </w:numPr>
+        <w:rPr>
+          <w:sz w:val="22"/>
+          <w:szCs w:val="22"/>
+          <w:lang w:val="en-US"/>
+        </w:rPr>
+      </w:pPr>
+      <w:r>
+        <w:rPr>
+          <w:sz w:val="22"/>
+          <w:szCs w:val="22"/>
+          <w:lang w:val="en-US"/>
+        </w:rPr>
+        <w:t xml:space="preserve">Load the dispatcher servlet : implements </w:t>
+      </w:r>
+      <w:proofErr w:type="spellStart"/>
+      <w:r>
+        <w:rPr>
+          <w:sz w:val="22"/>
+          <w:szCs w:val="22"/>
+          <w:lang w:val="en-US"/>
+        </w:rPr>
+        <w:t>WebApplicationInitializer</w:t>
+      </w:r>
+      <w:proofErr w:type="spellEnd"/>
+      <w:r>
+        <w:rPr>
+          <w:sz w:val="22"/>
+          <w:szCs w:val="22"/>
+          <w:lang w:val="en-US"/>
+        </w:rPr>
+        <w:t xml:space="preserve"> interface</w:t>
+      </w:r>
+    </w:p>
+    <w:p>
+      <w:pPr>
+        <w:pStyle w:val="ListParagraph"/>
+        <w:numPr>
+          <w:ilvl w:val="2"/>
+          <w:numId w:val="4"/>
+        </w:numPr>
+        <w:rPr>
+          <w:sz w:val="22"/>
+          <w:szCs w:val="22"/>
+          <w:lang w:val="en-US"/>
+        </w:rPr>
+      </w:pPr>
+      <w:r>
+        <w:rPr>
+          <w:sz w:val="22"/>
+          <w:szCs w:val="22"/>
+          <w:lang w:val="en-US"/>
+        </w:rPr>
+        <w:t xml:space="preserve">To configure for beans : Annotated with @Configuration and @ConponentScan. Provide the DB or </w:t>
+      </w:r>
+      <w:proofErr w:type="spellStart"/>
+      <w:r>
+        <w:rPr>
+          <w:sz w:val="22"/>
+          <w:szCs w:val="22"/>
+          <w:lang w:val="en-US"/>
+        </w:rPr>
+        <w:t>ViewResolver</w:t>
+      </w:r>
+      <w:proofErr w:type="spellEnd"/>
+      <w:r>
+        <w:rPr>
+          <w:sz w:val="22"/>
+          <w:szCs w:val="22"/>
+          <w:lang w:val="en-US"/>
+        </w:rPr>
+        <w:t xml:space="preserve"> configurations</w:t>
+      </w:r>
+    </w:p>
+    <w:p>
+      <w:pPr>
+        <w:pStyle w:val="ListParagraph"/>
+        <w:numPr>
+          <w:ilvl w:val="1"/>
+          <w:numId w:val="4"/>
+        </w:numPr>
+        <w:rPr>
+          <w:sz w:val="22"/>
+          <w:szCs w:val="22"/>
+          <w:lang w:val="en-US"/>
+        </w:rPr>
+      </w:pPr>
+      <w:r>
+        <w:rPr>
+          <w:sz w:val="22"/>
+          <w:szCs w:val="22"/>
+          <w:lang w:val="en-US"/>
+        </w:rPr>
+        <w:t>Create a class as follows:</w:t>
+      </w:r>
+    </w:p>
+    <w:p>
+      <w:pPr>
+        <w:pStyle w:val="ListParagraph"/>
+        <w:numPr>
+          <w:ilvl w:val="2"/>
+          <w:numId w:val="4"/>
+        </w:numPr>
+        <w:rPr>
+          <w:sz w:val="22"/>
+          <w:szCs w:val="22"/>
+          <w:lang w:val="en-US"/>
+        </w:rPr>
+      </w:pPr>
+      <w:r>
+        <w:rPr>
+          <w:sz w:val="22"/>
+          <w:szCs w:val="22"/>
+          <w:lang w:val="en-US"/>
+        </w:rPr>
+        <w:t>annotated with @Controller annotation</w:t>
+      </w:r>
+    </w:p>
+    <w:p>
+      <w:pPr>
+        <w:pStyle w:val="ListParagraph"/>
+        <w:numPr>
+          <w:ilvl w:val="2"/>
+          <w:numId w:val="4"/>
+        </w:numPr>
+        <w:rPr>
+          <w:sz w:val="22"/>
+          <w:szCs w:val="22"/>
+          <w:lang w:val="en-US"/>
+        </w:rPr>
+      </w:pPr>
+      <w:r>
+        <w:rPr>
+          <w:sz w:val="22"/>
+          <w:szCs w:val="22"/>
+          <w:lang w:val="en-US"/>
+        </w:rPr>
+        <w:t>Add methods with different mapping like @GetMapping , @PostMapping for diff HTTP requests</w:t>
+      </w:r>
+    </w:p>
+    <w:p>
+      <w:pPr>
+        <w:pStyle w:val="ListParagraph"/>
+        <w:numPr>
+          <w:ilvl w:val="2"/>
+          <w:numId w:val="4"/>
+        </w:numPr>
+        <w:rPr>
+          <w:sz w:val="22"/>
+          <w:szCs w:val="22"/>
+          <w:lang w:val="en-US"/>
+        </w:rPr>
+      </w:pPr>
+      <w:r>
+        <w:rPr>
+          <w:sz w:val="22"/>
+          <w:szCs w:val="22"/>
+          <w:lang w:val="en-US"/>
+        </w:rPr>
+        <w:t xml:space="preserve">Controller return the </w:t>
+      </w:r>
+      <w:proofErr w:type="spellStart"/>
+      <w:r>
+        <w:rPr>
+          <w:sz w:val="22"/>
+          <w:szCs w:val="22"/>
+          <w:lang w:val="en-US"/>
+        </w:rPr>
+        <w:t>viewname</w:t>
+      </w:r>
+      <w:proofErr w:type="spellEnd"/>
+    </w:p>
+    <w:p>
+      <w:pPr>
+        <w:pStyle w:val="ListParagraph"/>
+        <w:numPr>
+          <w:ilvl w:val="2"/>
+          <w:numId w:val="4"/>
+        </w:numPr>
+        <w:rPr>
+          <w:sz w:val="22"/>
+          <w:szCs w:val="22"/>
+          <w:lang w:val="en-US"/>
+        </w:rPr>
+      </w:pPr>
+      <w:r>
+        <w:rPr>
+          <w:sz w:val="22"/>
+          <w:szCs w:val="22"/>
+          <w:lang w:val="en-US"/>
+        </w:rPr>
+        <w:t xml:space="preserve">To pass data from controller to the view, use Map [ Model or </w:t>
+      </w:r>
+      <w:proofErr w:type="spellStart"/>
+      <w:r>
+        <w:rPr>
+          <w:sz w:val="22"/>
+          <w:szCs w:val="22"/>
+          <w:lang w:val="en-US"/>
+        </w:rPr>
+        <w:t>ModelAndView</w:t>
+      </w:r>
+      <w:proofErr w:type="spellEnd"/>
+      <w:r>
+        <w:rPr>
+          <w:sz w:val="22"/>
+          <w:szCs w:val="22"/>
+          <w:lang w:val="en-US"/>
+        </w:rPr>
+        <w:t xml:space="preserve"> ]</w:t>
+      </w:r>
+    </w:p>
+    <w:p>
+      <w:pPr>
+        <w:pStyle w:val="ListParagraph"/>
+        <w:numPr>
+          <w:ilvl w:val="0"/>
+          <w:numId w:val="4"/>
+        </w:numPr>
+        <w:rPr>
+          <w:sz w:val="22"/>
+          <w:szCs w:val="22"/>
+          <w:lang w:val="en-US"/>
+        </w:rPr>
+      </w:pPr>
+      <w:r>
+        <w:rPr>
+          <w:sz w:val="22"/>
+          <w:szCs w:val="22"/>
+          <w:lang w:val="en-US"/>
+        </w:rPr>
+        <w:t>SPRING MVC PROJECT STRUCTURE</w:t>
+      </w:r>
+    </w:p>
+    <w:p>
+      <w:pPr>
+        <w:pStyle w:val="ListParagraph"/>
+        <w:numPr>
+          <w:ilvl w:val="1"/>
+          <w:numId w:val="4"/>
+        </w:numPr>
+        <w:rPr>
+          <w:sz w:val="22"/>
+          <w:szCs w:val="22"/>
+          <w:lang w:val="en-US"/>
+        </w:rPr>
+      </w:pPr>
+      <w:r>
+        <w:rPr>
+          <w:sz w:val="22"/>
+          <w:szCs w:val="22"/>
+          <w:lang w:val="en-US"/>
+        </w:rPr>
+        <w:t>config : it has the spring configuration files</w:t>
+      </w:r>
+    </w:p>
+    <w:p>
+      <w:pPr>
+        <w:pStyle w:val="ListParagraph"/>
+        <w:numPr>
+          <w:ilvl w:val="1"/>
+          <w:numId w:val="4"/>
+        </w:numPr>
+        <w:rPr>
+          <w:sz w:val="22"/>
+          <w:szCs w:val="22"/>
+          <w:lang w:val="en-US"/>
+        </w:rPr>
+      </w:pPr>
+      <w:proofErr w:type="spellStart"/>
+      <w:r>
+        <w:rPr>
+          <w:sz w:val="22"/>
+          <w:szCs w:val="22"/>
+          <w:lang w:val="en-US"/>
+        </w:rPr>
+        <w:t>com.vodafone</w:t>
+      </w:r>
+      <w:proofErr w:type="spellEnd"/>
+      <w:r>
+        <w:rPr>
+          <w:sz w:val="22"/>
+          <w:szCs w:val="22"/>
+          <w:lang w:val="en-US"/>
+        </w:rPr>
+        <w:t xml:space="preserve"> :</w:t>
+      </w:r>
+    </w:p>
+    <w:p>
+      <w:pPr>
+        <w:pStyle w:val="ListParagraph"/>
+        <w:numPr>
+          <w:ilvl w:val="2"/>
+          <w:numId w:val="4"/>
+        </w:numPr>
+        <w:rPr>
+          <w:sz w:val="22"/>
+          <w:szCs w:val="22"/>
+          <w:lang w:val="en-US"/>
+        </w:rPr>
+      </w:pPr>
+      <w:proofErr w:type="spellStart"/>
+      <w:r>
+        <w:rPr>
+          <w:sz w:val="22"/>
+          <w:szCs w:val="22"/>
+          <w:lang w:val="en-US"/>
+        </w:rPr>
+        <w:t>HelloController</w:t>
+      </w:r>
+      <w:proofErr w:type="spellEnd"/>
+      <w:r>
+        <w:rPr>
+          <w:sz w:val="22"/>
+          <w:szCs w:val="22"/>
+          <w:lang w:val="en-US"/>
+        </w:rPr>
+        <w:t xml:space="preserve"> : login, logout, register and admin</w:t>
+      </w:r>
+    </w:p>
+    <w:p>
+      <w:pPr>
+        <w:pStyle w:val="ListParagraph"/>
+        <w:numPr>
+          <w:ilvl w:val="2"/>
+          <w:numId w:val="4"/>
+        </w:numPr>
+        <w:rPr>
+          <w:sz w:val="22"/>
+          <w:szCs w:val="22"/>
+          <w:lang w:val="en-US"/>
+        </w:rPr>
+      </w:pPr>
+      <w:proofErr w:type="spellStart"/>
+      <w:r>
+        <w:rPr>
+          <w:sz w:val="22"/>
+          <w:szCs w:val="22"/>
+          <w:lang w:val="en-US"/>
+        </w:rPr>
+        <w:t>DashboardController</w:t>
+      </w:r>
+      <w:proofErr w:type="spellEnd"/>
+      <w:r>
+        <w:rPr>
+          <w:sz w:val="22"/>
+          <w:szCs w:val="22"/>
+          <w:lang w:val="en-US"/>
+        </w:rPr>
+        <w:t xml:space="preserve">  : dashboard</w:t>
+      </w:r>
+    </w:p>
+    <w:p>
+      <w:pPr>
+        <w:pStyle w:val="ListParagraph"/>
+        <w:numPr>
+          <w:ilvl w:val="1"/>
+          <w:numId w:val="4"/>
+        </w:numPr>
+        <w:rPr>
+          <w:sz w:val="22"/>
+          <w:szCs w:val="22"/>
+          <w:lang w:val="en-US"/>
+        </w:rPr>
+      </w:pPr>
+      <w:proofErr w:type="spellStart"/>
+      <w:r>
+        <w:rPr>
+          <w:sz w:val="22"/>
+          <w:szCs w:val="22"/>
+          <w:lang w:val="en-US"/>
+        </w:rPr>
+        <w:t>com.vodafone</w:t>
+      </w:r>
+      <w:r>
+        <w:rPr>
+          <w:sz w:val="22"/>
+          <w:szCs w:val="22"/>
+          <w:lang w:val="en-US"/>
+        </w:rPr>
+        <w:t>.database</w:t>
+      </w:r>
+      <w:proofErr w:type="spellEnd"/>
+      <w:r>
+        <w:rPr>
+          <w:sz w:val="22"/>
+          <w:szCs w:val="22"/>
+          <w:lang w:val="en-US"/>
+        </w:rPr>
+        <w:t xml:space="preserve"> :</w:t>
+      </w:r>
+    </w:p>
+    <w:p>
+      <w:pPr>
+        <w:pStyle w:val="ListParagraph"/>
+        <w:numPr>
+          <w:ilvl w:val="2"/>
+          <w:numId w:val="4"/>
+        </w:numPr>
+        <w:rPr>
+          <w:sz w:val="22"/>
+          <w:szCs w:val="22"/>
+          <w:lang w:val="en-US"/>
+        </w:rPr>
+      </w:pPr>
+      <w:proofErr w:type="spellStart"/>
+      <w:r>
+        <w:rPr>
+          <w:sz w:val="22"/>
+          <w:szCs w:val="22"/>
+          <w:lang w:val="en-US"/>
+        </w:rPr>
+        <w:t>CustomerDb</w:t>
+      </w:r>
+      <w:proofErr w:type="spellEnd"/>
+      <w:r>
+        <w:rPr>
+          <w:sz w:val="22"/>
+          <w:szCs w:val="22"/>
+          <w:lang w:val="en-US"/>
+        </w:rPr>
+        <w:t xml:space="preserve"> : for all customer related CRUD operations</w:t>
+      </w:r>
+    </w:p>
+    <w:p>
+      <w:pPr>
+        <w:pStyle w:val="ListParagraph"/>
+        <w:numPr>
+          <w:ilvl w:val="2"/>
+          <w:numId w:val="4"/>
+        </w:numPr>
+        <w:rPr>
+          <w:sz w:val="22"/>
+          <w:szCs w:val="22"/>
+          <w:lang w:val="en-US"/>
+        </w:rPr>
+      </w:pPr>
+      <w:proofErr w:type="spellStart"/>
+      <w:r>
+        <w:rPr>
+          <w:sz w:val="22"/>
+          <w:szCs w:val="22"/>
+          <w:lang w:val="en-US"/>
+        </w:rPr>
+        <w:t>LoginDB</w:t>
+      </w:r>
+      <w:proofErr w:type="spellEnd"/>
+      <w:r>
+        <w:rPr>
+          <w:sz w:val="22"/>
+          <w:szCs w:val="22"/>
+          <w:lang w:val="en-US"/>
+        </w:rPr>
+        <w:t xml:space="preserve"> : to validate the user</w:t>
+      </w:r>
+    </w:p>
+    <w:p>
+      <w:pPr>
+        <w:pStyle w:val="ListParagraph"/>
+        <w:numPr>
+          <w:ilvl w:val="1"/>
+          <w:numId w:val="4"/>
+        </w:numPr>
+        <w:rPr>
+          <w:sz w:val="22"/>
+          <w:szCs w:val="22"/>
+          <w:lang w:val="en-US"/>
+        </w:rPr>
+      </w:pPr>
+      <w:proofErr w:type="spellStart"/>
+      <w:r>
+        <w:rPr>
+          <w:sz w:val="22"/>
+          <w:szCs w:val="22"/>
+          <w:lang w:val="en-US"/>
+        </w:rPr>
+        <w:t>com.vodafone</w:t>
+      </w:r>
+      <w:r>
+        <w:rPr>
+          <w:sz w:val="22"/>
+          <w:szCs w:val="22"/>
+          <w:lang w:val="en-US"/>
+        </w:rPr>
+        <w:t>.service</w:t>
+      </w:r>
+      <w:proofErr w:type="spellEnd"/>
+      <w:r>
+        <w:rPr>
+          <w:sz w:val="22"/>
+          <w:szCs w:val="22"/>
+          <w:lang w:val="en-US"/>
+        </w:rPr>
+        <w:t xml:space="preserve"> :</w:t>
+      </w:r>
+    </w:p>
+    <w:p>
+      <w:pPr>
+        <w:pStyle w:val="ListParagraph"/>
+        <w:numPr>
+          <w:ilvl w:val="2"/>
+          <w:numId w:val="4"/>
+        </w:numPr>
+        <w:rPr>
+          <w:sz w:val="22"/>
+          <w:szCs w:val="22"/>
+          <w:lang w:val="en-US"/>
+        </w:rPr>
+      </w:pPr>
+      <w:proofErr w:type="spellStart"/>
+      <w:r>
+        <w:rPr>
+          <w:sz w:val="22"/>
+          <w:szCs w:val="22"/>
+          <w:lang w:val="en-US"/>
+        </w:rPr>
+        <w:t>LoginService</w:t>
+      </w:r>
+      <w:proofErr w:type="spellEnd"/>
+      <w:r>
+        <w:rPr>
+          <w:sz w:val="22"/>
+          <w:szCs w:val="22"/>
+          <w:lang w:val="en-US"/>
+        </w:rPr>
+        <w:t xml:space="preserve"> : that calls validate method of </w:t>
+      </w:r>
+      <w:proofErr w:type="spellStart"/>
+      <w:r>
+        <w:rPr>
+          <w:sz w:val="22"/>
+          <w:szCs w:val="22"/>
+          <w:lang w:val="en-US"/>
+        </w:rPr>
+        <w:t>LoginDB</w:t>
+      </w:r>
+      <w:proofErr w:type="spellEnd"/>
+    </w:p>
+    <w:p>
+      <w:pPr>
+        <w:pStyle w:val="ListParagraph"/>
+        <w:numPr>
+          <w:ilvl w:val="1"/>
+          <w:numId w:val="4"/>
+        </w:numPr>
+        <w:rPr>
+          <w:sz w:val="22"/>
+          <w:szCs w:val="22"/>
+          <w:lang w:val="en-US"/>
+        </w:rPr>
+      </w:pPr>
+      <w:proofErr w:type="spellStart"/>
+      <w:r>
+        <w:rPr>
+          <w:sz w:val="22"/>
+          <w:szCs w:val="22"/>
+          <w:lang w:val="en-US"/>
+        </w:rPr>
+        <w:t>com.vodafone</w:t>
+      </w:r>
+      <w:r>
+        <w:rPr>
+          <w:sz w:val="22"/>
+          <w:szCs w:val="22"/>
+          <w:lang w:val="en-US"/>
+        </w:rPr>
+        <w:t>.entity</w:t>
+      </w:r>
+      <w:proofErr w:type="spellEnd"/>
+      <w:r>
+        <w:rPr>
+          <w:sz w:val="22"/>
+          <w:szCs w:val="22"/>
+          <w:lang w:val="en-US"/>
+        </w:rPr>
+        <w:t xml:space="preserve"> </w:t>
+      </w:r>
+      <w:r>
+        <w:rPr>
+          <w:sz w:val="22"/>
+          <w:szCs w:val="22"/>
+          <w:lang w:val="en-US"/>
+        </w:rPr>
+        <w:t xml:space="preserve"> </w:t>
+      </w:r>
+      <w:r>
+        <w:rPr>
+          <w:sz w:val="22"/>
+          <w:szCs w:val="22"/>
+          <w:lang w:val="en-US"/>
+        </w:rPr>
+        <w:t>:</w:t>
+      </w:r>
+      <w:r>
+        <w:rPr>
+          <w:sz w:val="22"/>
+          <w:szCs w:val="22"/>
+          <w:lang w:val="en-US"/>
+        </w:rPr>
+        <w:t xml:space="preserve"> Customer class which is mapped with database table</w:t>
+      </w:r>
+    </w:p>
+    <w:p>
+      <w:pPr>
+        <w:pStyle w:val="ListParagraph"/>
+        <w:numPr>
+          <w:ilvl w:val="1"/>
+          <w:numId w:val="4"/>
+        </w:numPr>
+        <w:rPr>
+          <w:sz w:val="22"/>
+          <w:szCs w:val="22"/>
+          <w:lang w:val="en-US"/>
+        </w:rPr>
+      </w:pPr>
+      <w:proofErr w:type="spellStart"/>
+      <w:r>
+        <w:rPr>
+          <w:sz w:val="22"/>
+          <w:szCs w:val="22"/>
+          <w:lang w:val="en-US"/>
+        </w:rPr>
+        <w:t>com.vodafone</w:t>
+      </w:r>
+      <w:r>
+        <w:rPr>
+          <w:sz w:val="22"/>
+          <w:szCs w:val="22"/>
+          <w:lang w:val="en-US"/>
+        </w:rPr>
+        <w:t>.dto</w:t>
+      </w:r>
+      <w:proofErr w:type="spellEnd"/>
+      <w:r>
+        <w:rPr>
+          <w:sz w:val="22"/>
+          <w:szCs w:val="22"/>
+          <w:lang w:val="en-US"/>
+        </w:rPr>
+        <w:t xml:space="preserve"> :</w:t>
+      </w:r>
+      <w:r>
+        <w:rPr>
+          <w:sz w:val="22"/>
+          <w:szCs w:val="22"/>
+          <w:lang w:val="en-US"/>
+        </w:rPr>
+        <w:t xml:space="preserve"> </w:t>
+      </w:r>
+      <w:proofErr w:type="spellStart"/>
+      <w:r>
+        <w:rPr>
+          <w:sz w:val="22"/>
+          <w:szCs w:val="22"/>
+          <w:lang w:val="en-US"/>
+        </w:rPr>
+        <w:t>CustomerDTO</w:t>
+      </w:r>
+      <w:proofErr w:type="spellEnd"/>
+      <w:r>
+        <w:rPr>
+          <w:sz w:val="22"/>
+          <w:szCs w:val="22"/>
+          <w:lang w:val="en-US"/>
+        </w:rPr>
+        <w:t xml:space="preserve"> class to return only specific fields of Customer</w:t>
+      </w:r>
+    </w:p>
+    <w:p>
+      <w:pPr>
+        <w:pStyle w:val="ListParagraph"/>
+        <w:numPr>
+          <w:ilvl w:val="1"/>
+          <w:numId w:val="4"/>
+        </w:numPr>
+        <w:rPr>
+          <w:sz w:val="22"/>
+          <w:szCs w:val="22"/>
+          <w:lang w:val="en-US"/>
+        </w:rPr>
+      </w:pPr>
+      <w:proofErr w:type="spellStart"/>
+      <w:r>
+        <w:rPr>
+          <w:sz w:val="22"/>
+          <w:szCs w:val="22"/>
+          <w:lang w:val="en-US"/>
+        </w:rPr>
+        <w:t>src</w:t>
+      </w:r>
+      <w:proofErr w:type="spellEnd"/>
+      <w:r>
+        <w:rPr>
+          <w:sz w:val="22"/>
+          <w:szCs w:val="22"/>
+          <w:lang w:val="en-US"/>
+        </w:rPr>
+        <w:t xml:space="preserve">/main/webapp/WEB-INF/views folder: which consists of all the </w:t>
+      </w:r>
+      <w:proofErr w:type="spellStart"/>
+      <w:r>
+        <w:rPr>
+          <w:sz w:val="22"/>
+          <w:szCs w:val="22"/>
+          <w:lang w:val="en-US"/>
+        </w:rPr>
+        <w:t>jsp</w:t>
+      </w:r>
+      <w:proofErr w:type="spellEnd"/>
+      <w:r>
+        <w:rPr>
+          <w:sz w:val="22"/>
+          <w:szCs w:val="22"/>
+          <w:lang w:val="en-US"/>
+        </w:rPr>
+        <w:t xml:space="preserve"> files</w:t>
+      </w:r>
+    </w:p>
+    <w:p>
+      <w:pPr>
+        <w:ind w:left="1440"/>
+        <w:rPr>
+          <w:sz w:val="22"/>
+          <w:szCs w:val="22"/>
+          <w:lang w:val="en-US"/>
+        </w:rPr>
+      </w:pPr>
     </w:p>
     <w:sectPr>
       <w:pgSz w:w="11900" w:h="16840"/>
@@ -2292,6 +3464,95 @@
     </w:lvl>
   </w:abstractNum>
   <w:abstractNum w:abstractNumId="1" w15:restartNumberingAfterBreak="0">
+    <w:nsid w:val="1ADE7221"/>
+    <w:multiLevelType w:val="hybridMultilevel"/>
+    <w:tmpl w:val="2A5A1156"/>
+    <w:lvl w:ilvl="0" w:tplc="FFFFFFFF">
+      <w:start w:val="1"/>
+      <w:numFmt w:val="decimal"/>
+      <w:lvlText w:val="%1."/>
+      <w:lvlJc w:val="left"/>
+      <w:pPr>
+        <w:ind w:left="1080" w:hanging="360"/>
+      </w:pPr>
+      <w:rPr>
+        <w:rFonts w:hint="default"/>
+      </w:rPr>
+    </w:lvl>
+    <w:lvl w:ilvl="1" w:tplc="FFFFFFFF">
+      <w:start w:val="1"/>
+      <w:numFmt w:val="lowerLetter"/>
+      <w:lvlText w:val="%2."/>
+      <w:lvlJc w:val="left"/>
+      <w:pPr>
+        <w:ind w:left="1800" w:hanging="360"/>
+      </w:pPr>
+    </w:lvl>
+    <w:lvl w:ilvl="2" w:tplc="FFFFFFFF">
+      <w:start w:val="1"/>
+      <w:numFmt w:val="lowerRoman"/>
+      <w:lvlText w:val="%3."/>
+      <w:lvlJc w:val="right"/>
+      <w:pPr>
+        <w:ind w:left="2520" w:hanging="180"/>
+      </w:pPr>
+    </w:lvl>
+    <w:lvl w:ilvl="3" w:tplc="FFFFFFFF">
+      <w:start w:val="1"/>
+      <w:numFmt w:val="decimal"/>
+      <w:lvlText w:val="%4."/>
+      <w:lvlJc w:val="left"/>
+      <w:pPr>
+        <w:ind w:left="3240" w:hanging="360"/>
+      </w:pPr>
+    </w:lvl>
+    <w:lvl w:ilvl="4" w:tplc="FFFFFFFF" w:tentative="1">
+      <w:start w:val="1"/>
+      <w:numFmt w:val="lowerLetter"/>
+      <w:lvlText w:val="%5."/>
+      <w:lvlJc w:val="left"/>
+      <w:pPr>
+        <w:ind w:left="3960" w:hanging="360"/>
+      </w:pPr>
+    </w:lvl>
+    <w:lvl w:ilvl="5" w:tplc="FFFFFFFF" w:tentative="1">
+      <w:start w:val="1"/>
+      <w:numFmt w:val="lowerRoman"/>
+      <w:lvlText w:val="%6."/>
+      <w:lvlJc w:val="right"/>
+      <w:pPr>
+        <w:ind w:left="4680" w:hanging="180"/>
+      </w:pPr>
+    </w:lvl>
+    <w:lvl w:ilvl="6" w:tplc="FFFFFFFF" w:tentative="1">
+      <w:start w:val="1"/>
+      <w:numFmt w:val="decimal"/>
+      <w:lvlText w:val="%7."/>
+      <w:lvlJc w:val="left"/>
+      <w:pPr>
+        <w:ind w:left="5400" w:hanging="360"/>
+      </w:pPr>
+    </w:lvl>
+    <w:lvl w:ilvl="7" w:tplc="FFFFFFFF" w:tentative="1">
+      <w:start w:val="1"/>
+      <w:numFmt w:val="lowerLetter"/>
+      <w:lvlText w:val="%8."/>
+      <w:lvlJc w:val="left"/>
+      <w:pPr>
+        <w:ind w:left="6120" w:hanging="360"/>
+      </w:pPr>
+    </w:lvl>
+    <w:lvl w:ilvl="8" w:tplc="FFFFFFFF" w:tentative="1">
+      <w:start w:val="1"/>
+      <w:numFmt w:val="lowerRoman"/>
+      <w:lvlText w:val="%9."/>
+      <w:lvlJc w:val="right"/>
+      <w:pPr>
+        <w:ind w:left="6840" w:hanging="180"/>
+      </w:pPr>
+    </w:lvl>
+  </w:abstractNum>
+  <w:abstractNum w:abstractNumId="2" w15:restartNumberingAfterBreak="0">
     <w:nsid w:val="30445977"/>
     <w:multiLevelType w:val="hybridMultilevel"/>
     <w:tmpl w:val="2A5A1156"/>
@@ -2380,7 +3641,7 @@
       </w:pPr>
     </w:lvl>
   </w:abstractNum>
-  <w:abstractNum w:abstractNumId="2" w15:restartNumberingAfterBreak="0">
+  <w:abstractNum w:abstractNumId="3" w15:restartNumberingAfterBreak="0">
     <w:nsid w:val="3DAC4138"/>
     <w:multiLevelType w:val="hybridMultilevel"/>
     <w:tmpl w:val="460A545C"/>
@@ -2473,9 +3734,12 @@
     <w:abstractNumId w:val="0"/>
   </w:num>
   <w:num w:numId="2" w16cid:durableId="1673531843">
+    <w:abstractNumId w:val="3"/>
+  </w:num>
+  <w:num w:numId="3" w16cid:durableId="1879052710">
     <w:abstractNumId w:val="2"/>
   </w:num>
-  <w:num w:numId="3" w16cid:durableId="1879052710">
+  <w:num w:numId="4" w16cid:durableId="674236127">
     <w:abstractNumId w:val="1"/>
   </w:num>
 </w:numbering>
@@ -2964,6 +4228,31 @@
       <w:u w:val="single"/>
     </w:rPr>
   </w:style>
+  <w:style w:type="paragraph" w:styleId="PlainText">
+    <w:name w:val="Plain Text"/>
+    <w:basedOn w:val="Normal"/>
+    <w:link w:val="PlainTextChar"/>
+    <w:uiPriority w:val="99"/>
+    <w:unhideWhenUsed/>
+    <w:rsid w:val="004A33A9"/>
+    <w:rPr>
+      <w:rFonts w:ascii="Consolas" w:hAnsi="Consolas" w:cs="Consolas"/>
+      <w:sz w:val="21"/>
+      <w:szCs w:val="21"/>
+    </w:rPr>
+  </w:style>
+  <w:style w:type="character" w:customStyle="1" w:styleId="PlainTextChar">
+    <w:name w:val="Plain Text Char"/>
+    <w:basedOn w:val="DefaultParagraphFont"/>
+    <w:link w:val="PlainText"/>
+    <w:uiPriority w:val="99"/>
+    <w:rsid w:val="004A33A9"/>
+    <w:rPr>
+      <w:rFonts w:ascii="Consolas" w:hAnsi="Consolas" w:cs="Consolas"/>
+      <w:sz w:val="21"/>
+      <w:szCs w:val="21"/>
+    </w:rPr>
+  </w:style>
 </w:styles>
 </file>
 

</xml_diff>

<commit_message>
core java assesment soln
</commit_message>
<xml_diff>
--- a/Phase3_Frameworks/PHASE 3 TOPICS.docx
+++ b/Phase3_Frameworks/PHASE 3 TOPICS.docx
@@ -2143,23 +2143,33 @@
           <w:bCs/>
           <w:lang w:val="en-US"/>
         </w:rPr>
-        <w:t>2</w:t>
-      </w:r>
-      <w:r>
+        <w:t>22 March 2023 – DAY 3</w:t>
+      </w:r>
+    </w:p>
+    <w:p>
+      <w:pPr>
+        <w:rPr>
+          <w:sz w:val="22"/>
+          <w:szCs w:val="22"/>
+          <w:lang w:val="en-US"/>
+        </w:rPr>
+      </w:pPr>
+    </w:p>
+    <w:p>
+      <w:pPr>
         <w:rPr>
           <w:b/>
           <w:bCs/>
           <w:lang w:val="en-US"/>
         </w:rPr>
-        <w:t>2</w:t>
-      </w:r>
+      </w:pPr>
       <w:r>
         <w:rPr>
           <w:b/>
           <w:bCs/>
           <w:lang w:val="en-US"/>
         </w:rPr>
-        <w:t xml:space="preserve"> March 2023 – DAY </w:t>
+        <w:t xml:space="preserve">SPRING </w:t>
       </w:r>
       <w:r>
         <w:rPr>
@@ -2167,17 +2177,8 @@
           <w:bCs/>
           <w:lang w:val="en-US"/>
         </w:rPr>
-        <w:t>3</w:t>
-      </w:r>
-    </w:p>
-    <w:p>
-      <w:pPr>
-        <w:rPr>
-          <w:sz w:val="22"/>
-          <w:szCs w:val="22"/>
-          <w:lang w:val="en-US"/>
-        </w:rPr>
-      </w:pPr>
+        <w:t>MVC</w:t>
+      </w:r>
     </w:p>
     <w:p>
       <w:pPr>
@@ -2187,30 +2188,1218 @@
           <w:lang w:val="en-US"/>
         </w:rPr>
       </w:pPr>
-      <w:r>
+    </w:p>
+    <w:p>
+      <w:pPr>
+        <w:pStyle w:val="ListParagraph"/>
+        <w:numPr>
+          <w:ilvl w:val="0"/>
+          <w:numId w:val="4"/>
+        </w:numPr>
+        <w:rPr>
+          <w:sz w:val="22"/>
+          <w:szCs w:val="22"/>
+          <w:lang w:val="en-US"/>
+        </w:rPr>
+      </w:pPr>
+      <w:r>
+        <w:rPr>
+          <w:sz w:val="22"/>
+          <w:szCs w:val="22"/>
+          <w:lang w:val="en-US"/>
+        </w:rPr>
+        <w:t xml:space="preserve">When the request comes to a spring web application </w:t>
+      </w:r>
+    </w:p>
+    <w:p>
+      <w:pPr>
+        <w:pStyle w:val="ListParagraph"/>
+        <w:numPr>
+          <w:ilvl w:val="1"/>
+          <w:numId w:val="4"/>
+        </w:numPr>
+        <w:rPr>
+          <w:sz w:val="22"/>
+          <w:szCs w:val="22"/>
+          <w:lang w:val="en-US"/>
+        </w:rPr>
+      </w:pPr>
+      <w:r>
+        <w:rPr>
+          <w:sz w:val="22"/>
+          <w:szCs w:val="22"/>
+          <w:lang w:val="en-US"/>
+        </w:rPr>
+        <w:t xml:space="preserve">Goes  to  Front Controller -&gt; </w:t>
+      </w:r>
+      <w:proofErr w:type="spellStart"/>
+      <w:r>
+        <w:rPr>
+          <w:sz w:val="22"/>
+          <w:szCs w:val="22"/>
+          <w:lang w:val="en-US"/>
+        </w:rPr>
+        <w:t>DispatcherServlet</w:t>
+      </w:r>
+      <w:proofErr w:type="spellEnd"/>
+      <w:r>
+        <w:rPr>
+          <w:sz w:val="22"/>
+          <w:szCs w:val="22"/>
+          <w:lang w:val="en-US"/>
+        </w:rPr>
+        <w:t xml:space="preserve"> [ DS ]</w:t>
+      </w:r>
+    </w:p>
+    <w:p>
+      <w:pPr>
+        <w:pStyle w:val="ListParagraph"/>
+        <w:numPr>
+          <w:ilvl w:val="1"/>
+          <w:numId w:val="4"/>
+        </w:numPr>
+        <w:rPr>
+          <w:sz w:val="22"/>
+          <w:szCs w:val="22"/>
+          <w:lang w:val="en-US"/>
+        </w:rPr>
+      </w:pPr>
+      <w:r>
+        <w:rPr>
+          <w:sz w:val="22"/>
+          <w:szCs w:val="22"/>
+          <w:lang w:val="en-US"/>
+        </w:rPr>
+        <w:t xml:space="preserve">DS delegates the request to </w:t>
+      </w:r>
+      <w:proofErr w:type="spellStart"/>
+      <w:r>
+        <w:rPr>
+          <w:sz w:val="22"/>
+          <w:szCs w:val="22"/>
+          <w:lang w:val="en-US"/>
+        </w:rPr>
+        <w:t>BeanNameUrlHandlerMapping</w:t>
+      </w:r>
+      <w:proofErr w:type="spellEnd"/>
+      <w:r>
+        <w:rPr>
+          <w:sz w:val="22"/>
+          <w:szCs w:val="22"/>
+          <w:lang w:val="en-US"/>
+        </w:rPr>
+        <w:t xml:space="preserve"> : that provide with mapping of the </w:t>
+      </w:r>
+      <w:proofErr w:type="spellStart"/>
+      <w:r>
+        <w:rPr>
+          <w:sz w:val="22"/>
+          <w:szCs w:val="22"/>
+          <w:lang w:val="en-US"/>
+        </w:rPr>
+        <w:t>url</w:t>
+      </w:r>
+      <w:proofErr w:type="spellEnd"/>
+      <w:r>
+        <w:rPr>
+          <w:sz w:val="22"/>
+          <w:szCs w:val="22"/>
+          <w:lang w:val="en-US"/>
+        </w:rPr>
+        <w:t xml:space="preserve"> with the respective bean method</w:t>
+      </w:r>
+    </w:p>
+    <w:p>
+      <w:pPr>
+        <w:pStyle w:val="ListParagraph"/>
+        <w:numPr>
+          <w:ilvl w:val="1"/>
+          <w:numId w:val="4"/>
+        </w:numPr>
+        <w:rPr>
+          <w:sz w:val="22"/>
+          <w:szCs w:val="22"/>
+          <w:lang w:val="en-US"/>
+        </w:rPr>
+      </w:pPr>
+      <w:r>
+        <w:rPr>
+          <w:sz w:val="22"/>
+          <w:szCs w:val="22"/>
+          <w:lang w:val="en-US"/>
+        </w:rPr>
+        <w:t xml:space="preserve">The bean is loaded, method is processed and response along with </w:t>
+      </w:r>
+      <w:proofErr w:type="spellStart"/>
+      <w:r>
+        <w:rPr>
+          <w:sz w:val="22"/>
+          <w:szCs w:val="22"/>
+          <w:lang w:val="en-US"/>
+        </w:rPr>
+        <w:t>viewname</w:t>
+      </w:r>
+      <w:proofErr w:type="spellEnd"/>
+      <w:r>
+        <w:rPr>
+          <w:sz w:val="22"/>
+          <w:szCs w:val="22"/>
+          <w:lang w:val="en-US"/>
+        </w:rPr>
+        <w:t xml:space="preserve"> is sent to DS</w:t>
+      </w:r>
+    </w:p>
+    <w:p>
+      <w:pPr>
+        <w:pStyle w:val="ListParagraph"/>
+        <w:numPr>
+          <w:ilvl w:val="1"/>
+          <w:numId w:val="4"/>
+        </w:numPr>
+        <w:rPr>
+          <w:sz w:val="22"/>
+          <w:szCs w:val="22"/>
+          <w:lang w:val="en-US"/>
+        </w:rPr>
+      </w:pPr>
+      <w:r>
+        <w:rPr>
+          <w:sz w:val="22"/>
+          <w:szCs w:val="22"/>
+          <w:lang w:val="en-US"/>
+        </w:rPr>
+        <w:lastRenderedPageBreak/>
+        <w:t xml:space="preserve">DS delegates the request to </w:t>
+      </w:r>
+      <w:proofErr w:type="spellStart"/>
+      <w:r>
+        <w:rPr>
+          <w:sz w:val="22"/>
+          <w:szCs w:val="22"/>
+          <w:lang w:val="en-US"/>
+        </w:rPr>
+        <w:t>ViewResolver</w:t>
+      </w:r>
+      <w:proofErr w:type="spellEnd"/>
+      <w:r>
+        <w:rPr>
+          <w:sz w:val="22"/>
+          <w:szCs w:val="22"/>
+          <w:lang w:val="en-US"/>
+        </w:rPr>
+        <w:t xml:space="preserve"> that looks up for the view name configured as prefix and suffix. If success it returns the view content to DS</w:t>
+      </w:r>
+    </w:p>
+    <w:p>
+      <w:pPr>
+        <w:pStyle w:val="ListParagraph"/>
+        <w:numPr>
+          <w:ilvl w:val="1"/>
+          <w:numId w:val="4"/>
+        </w:numPr>
+        <w:rPr>
+          <w:sz w:val="22"/>
+          <w:szCs w:val="22"/>
+          <w:lang w:val="en-US"/>
+        </w:rPr>
+      </w:pPr>
+      <w:r>
+        <w:rPr>
+          <w:sz w:val="22"/>
+          <w:szCs w:val="22"/>
+          <w:lang w:val="en-US"/>
+        </w:rPr>
+        <w:t>Then DS sends the response back to the client</w:t>
+      </w:r>
+    </w:p>
+    <w:p>
+      <w:pPr>
+        <w:pStyle w:val="ListParagraph"/>
+        <w:numPr>
+          <w:ilvl w:val="0"/>
+          <w:numId w:val="4"/>
+        </w:numPr>
+        <w:rPr>
+          <w:sz w:val="22"/>
+          <w:szCs w:val="22"/>
+          <w:lang w:val="en-US"/>
+        </w:rPr>
+      </w:pPr>
+      <w:r>
+        <w:rPr>
+          <w:sz w:val="22"/>
+          <w:szCs w:val="22"/>
+          <w:lang w:val="en-US"/>
+        </w:rPr>
+        <w:t>Create spring MVC Application</w:t>
+      </w:r>
+    </w:p>
+    <w:p>
+      <w:pPr>
+        <w:pStyle w:val="ListParagraph"/>
+        <w:numPr>
+          <w:ilvl w:val="1"/>
+          <w:numId w:val="4"/>
+        </w:numPr>
+        <w:rPr>
+          <w:sz w:val="22"/>
+          <w:szCs w:val="22"/>
+          <w:lang w:val="en-US"/>
+        </w:rPr>
+      </w:pPr>
+      <w:r>
+        <w:rPr>
+          <w:sz w:val="22"/>
+          <w:szCs w:val="22"/>
+          <w:lang w:val="en-US"/>
+        </w:rPr>
+        <w:t>Create a maven webapp project</w:t>
+      </w:r>
+    </w:p>
+    <w:p>
+      <w:pPr>
+        <w:pStyle w:val="ListParagraph"/>
+        <w:numPr>
+          <w:ilvl w:val="1"/>
+          <w:numId w:val="4"/>
+        </w:numPr>
+        <w:rPr>
+          <w:sz w:val="22"/>
+          <w:szCs w:val="22"/>
+          <w:lang w:val="en-US"/>
+        </w:rPr>
+      </w:pPr>
+      <w:r>
+        <w:rPr>
+          <w:sz w:val="22"/>
+          <w:szCs w:val="22"/>
+          <w:lang w:val="en-US"/>
+        </w:rPr>
+        <w:t>Add dependencies: context. Web-</w:t>
+      </w:r>
+      <w:proofErr w:type="spellStart"/>
+      <w:r>
+        <w:rPr>
+          <w:sz w:val="22"/>
+          <w:szCs w:val="22"/>
+          <w:lang w:val="en-US"/>
+        </w:rPr>
+        <w:t>mvc</w:t>
+      </w:r>
+      <w:proofErr w:type="spellEnd"/>
+      <w:r>
+        <w:rPr>
+          <w:sz w:val="22"/>
+          <w:szCs w:val="22"/>
+          <w:lang w:val="en-US"/>
+        </w:rPr>
+        <w:t>, servlet-</w:t>
+      </w:r>
+      <w:proofErr w:type="spellStart"/>
+      <w:r>
+        <w:rPr>
+          <w:sz w:val="22"/>
+          <w:szCs w:val="22"/>
+          <w:lang w:val="en-US"/>
+        </w:rPr>
+        <w:t>api</w:t>
+      </w:r>
+      <w:proofErr w:type="spellEnd"/>
+      <w:r>
+        <w:rPr>
+          <w:sz w:val="22"/>
+          <w:szCs w:val="22"/>
+          <w:lang w:val="en-US"/>
+        </w:rPr>
+        <w:t xml:space="preserve">, </w:t>
+      </w:r>
+      <w:proofErr w:type="spellStart"/>
+      <w:r>
+        <w:rPr>
+          <w:sz w:val="22"/>
+          <w:szCs w:val="22"/>
+          <w:lang w:val="en-US"/>
+        </w:rPr>
+        <w:t>jsp-api</w:t>
+      </w:r>
+      <w:proofErr w:type="spellEnd"/>
+      <w:r>
+        <w:rPr>
+          <w:sz w:val="22"/>
+          <w:szCs w:val="22"/>
+          <w:lang w:val="en-US"/>
+        </w:rPr>
+        <w:t xml:space="preserve">, Lombok, </w:t>
+      </w:r>
+      <w:proofErr w:type="spellStart"/>
+      <w:r>
+        <w:rPr>
+          <w:sz w:val="22"/>
+          <w:szCs w:val="22"/>
+          <w:lang w:val="en-US"/>
+        </w:rPr>
+        <w:t>jdbc</w:t>
+      </w:r>
+      <w:proofErr w:type="spellEnd"/>
+      <w:r>
+        <w:rPr>
+          <w:sz w:val="22"/>
+          <w:szCs w:val="22"/>
+          <w:lang w:val="en-US"/>
+        </w:rPr>
+        <w:t xml:space="preserve">, </w:t>
+      </w:r>
+      <w:proofErr w:type="spellStart"/>
+      <w:r>
+        <w:rPr>
+          <w:sz w:val="22"/>
+          <w:szCs w:val="22"/>
+          <w:lang w:val="en-US"/>
+        </w:rPr>
+        <w:t>mysql</w:t>
+      </w:r>
+      <w:proofErr w:type="spellEnd"/>
+    </w:p>
+    <w:p>
+      <w:pPr>
+        <w:pStyle w:val="ListParagraph"/>
+        <w:numPr>
+          <w:ilvl w:val="1"/>
+          <w:numId w:val="4"/>
+        </w:numPr>
+        <w:rPr>
+          <w:sz w:val="22"/>
+          <w:szCs w:val="22"/>
+          <w:lang w:val="en-US"/>
+        </w:rPr>
+      </w:pPr>
+      <w:r>
+        <w:rPr>
+          <w:sz w:val="22"/>
+          <w:szCs w:val="22"/>
+          <w:lang w:val="en-US"/>
+        </w:rPr>
+        <w:t>Configuring build path for maven and java version</w:t>
+      </w:r>
+    </w:p>
+    <w:p>
+      <w:pPr>
+        <w:pStyle w:val="ListParagraph"/>
+        <w:numPr>
+          <w:ilvl w:val="1"/>
+          <w:numId w:val="4"/>
+        </w:numPr>
+        <w:rPr>
+          <w:sz w:val="22"/>
+          <w:szCs w:val="22"/>
+          <w:lang w:val="en-US"/>
+        </w:rPr>
+      </w:pPr>
+      <w:r>
+        <w:rPr>
+          <w:sz w:val="22"/>
+          <w:szCs w:val="22"/>
+          <w:lang w:val="en-US"/>
+        </w:rPr>
+        <w:t>Create the configuration classes</w:t>
+      </w:r>
+    </w:p>
+    <w:p>
+      <w:pPr>
+        <w:pStyle w:val="ListParagraph"/>
+        <w:numPr>
+          <w:ilvl w:val="2"/>
+          <w:numId w:val="4"/>
+        </w:numPr>
+        <w:rPr>
+          <w:sz w:val="22"/>
+          <w:szCs w:val="22"/>
+          <w:lang w:val="en-US"/>
+        </w:rPr>
+      </w:pPr>
+      <w:r>
+        <w:rPr>
+          <w:sz w:val="22"/>
+          <w:szCs w:val="22"/>
+          <w:lang w:val="en-US"/>
+        </w:rPr>
+        <w:t xml:space="preserve">Load the dispatcher servlet : implements </w:t>
+      </w:r>
+      <w:proofErr w:type="spellStart"/>
+      <w:r>
+        <w:rPr>
+          <w:sz w:val="22"/>
+          <w:szCs w:val="22"/>
+          <w:lang w:val="en-US"/>
+        </w:rPr>
+        <w:t>WebApplicationInitializer</w:t>
+      </w:r>
+      <w:proofErr w:type="spellEnd"/>
+      <w:r>
+        <w:rPr>
+          <w:sz w:val="22"/>
+          <w:szCs w:val="22"/>
+          <w:lang w:val="en-US"/>
+        </w:rPr>
+        <w:t xml:space="preserve"> interface</w:t>
+      </w:r>
+    </w:p>
+    <w:p>
+      <w:pPr>
+        <w:pStyle w:val="ListParagraph"/>
+        <w:numPr>
+          <w:ilvl w:val="2"/>
+          <w:numId w:val="4"/>
+        </w:numPr>
+        <w:rPr>
+          <w:sz w:val="22"/>
+          <w:szCs w:val="22"/>
+          <w:lang w:val="en-US"/>
+        </w:rPr>
+      </w:pPr>
+      <w:r>
+        <w:rPr>
+          <w:sz w:val="22"/>
+          <w:szCs w:val="22"/>
+          <w:lang w:val="en-US"/>
+        </w:rPr>
+        <w:t xml:space="preserve">To configure for beans : Annotated with @Configuration and @ConponentScan. Provide the DB or </w:t>
+      </w:r>
+      <w:proofErr w:type="spellStart"/>
+      <w:r>
+        <w:rPr>
+          <w:sz w:val="22"/>
+          <w:szCs w:val="22"/>
+          <w:lang w:val="en-US"/>
+        </w:rPr>
+        <w:t>ViewResolver</w:t>
+      </w:r>
+      <w:proofErr w:type="spellEnd"/>
+      <w:r>
+        <w:rPr>
+          <w:sz w:val="22"/>
+          <w:szCs w:val="22"/>
+          <w:lang w:val="en-US"/>
+        </w:rPr>
+        <w:t xml:space="preserve"> configurations</w:t>
+      </w:r>
+    </w:p>
+    <w:p>
+      <w:pPr>
+        <w:pStyle w:val="ListParagraph"/>
+        <w:numPr>
+          <w:ilvl w:val="1"/>
+          <w:numId w:val="4"/>
+        </w:numPr>
+        <w:rPr>
+          <w:sz w:val="22"/>
+          <w:szCs w:val="22"/>
+          <w:lang w:val="en-US"/>
+        </w:rPr>
+      </w:pPr>
+      <w:r>
+        <w:rPr>
+          <w:sz w:val="22"/>
+          <w:szCs w:val="22"/>
+          <w:lang w:val="en-US"/>
+        </w:rPr>
+        <w:t>Create a class as follows:</w:t>
+      </w:r>
+    </w:p>
+    <w:p>
+      <w:pPr>
+        <w:pStyle w:val="ListParagraph"/>
+        <w:numPr>
+          <w:ilvl w:val="2"/>
+          <w:numId w:val="4"/>
+        </w:numPr>
+        <w:rPr>
+          <w:sz w:val="22"/>
+          <w:szCs w:val="22"/>
+          <w:lang w:val="en-US"/>
+        </w:rPr>
+      </w:pPr>
+      <w:r>
+        <w:rPr>
+          <w:sz w:val="22"/>
+          <w:szCs w:val="22"/>
+          <w:lang w:val="en-US"/>
+        </w:rPr>
+        <w:t>annotated with @Controller annotation</w:t>
+      </w:r>
+    </w:p>
+    <w:p>
+      <w:pPr>
+        <w:pStyle w:val="ListParagraph"/>
+        <w:numPr>
+          <w:ilvl w:val="2"/>
+          <w:numId w:val="4"/>
+        </w:numPr>
+        <w:rPr>
+          <w:sz w:val="22"/>
+          <w:szCs w:val="22"/>
+          <w:lang w:val="en-US"/>
+        </w:rPr>
+      </w:pPr>
+      <w:r>
+        <w:rPr>
+          <w:sz w:val="22"/>
+          <w:szCs w:val="22"/>
+          <w:lang w:val="en-US"/>
+        </w:rPr>
+        <w:t>Add methods with different mapping like @GetMapping , @PostMapping for diff HTTP requests</w:t>
+      </w:r>
+    </w:p>
+    <w:p>
+      <w:pPr>
+        <w:pStyle w:val="ListParagraph"/>
+        <w:numPr>
+          <w:ilvl w:val="2"/>
+          <w:numId w:val="4"/>
+        </w:numPr>
+        <w:rPr>
+          <w:sz w:val="22"/>
+          <w:szCs w:val="22"/>
+          <w:lang w:val="en-US"/>
+        </w:rPr>
+      </w:pPr>
+      <w:r>
+        <w:rPr>
+          <w:sz w:val="22"/>
+          <w:szCs w:val="22"/>
+          <w:lang w:val="en-US"/>
+        </w:rPr>
+        <w:t xml:space="preserve">Controller return the </w:t>
+      </w:r>
+      <w:proofErr w:type="spellStart"/>
+      <w:r>
+        <w:rPr>
+          <w:sz w:val="22"/>
+          <w:szCs w:val="22"/>
+          <w:lang w:val="en-US"/>
+        </w:rPr>
+        <w:t>viewname</w:t>
+      </w:r>
+      <w:proofErr w:type="spellEnd"/>
+    </w:p>
+    <w:p>
+      <w:pPr>
+        <w:pStyle w:val="ListParagraph"/>
+        <w:numPr>
+          <w:ilvl w:val="2"/>
+          <w:numId w:val="4"/>
+        </w:numPr>
+        <w:rPr>
+          <w:sz w:val="22"/>
+          <w:szCs w:val="22"/>
+          <w:lang w:val="en-US"/>
+        </w:rPr>
+      </w:pPr>
+      <w:r>
+        <w:rPr>
+          <w:sz w:val="22"/>
+          <w:szCs w:val="22"/>
+          <w:lang w:val="en-US"/>
+        </w:rPr>
+        <w:t xml:space="preserve">To pass data from controller to the view, use Map [ Model or </w:t>
+      </w:r>
+      <w:proofErr w:type="spellStart"/>
+      <w:r>
+        <w:rPr>
+          <w:sz w:val="22"/>
+          <w:szCs w:val="22"/>
+          <w:lang w:val="en-US"/>
+        </w:rPr>
+        <w:t>ModelAndView</w:t>
+      </w:r>
+      <w:proofErr w:type="spellEnd"/>
+      <w:r>
+        <w:rPr>
+          <w:sz w:val="22"/>
+          <w:szCs w:val="22"/>
+          <w:lang w:val="en-US"/>
+        </w:rPr>
+        <w:t xml:space="preserve"> ]</w:t>
+      </w:r>
+    </w:p>
+    <w:p>
+      <w:pPr>
+        <w:pStyle w:val="ListParagraph"/>
+        <w:numPr>
+          <w:ilvl w:val="0"/>
+          <w:numId w:val="4"/>
+        </w:numPr>
+        <w:rPr>
+          <w:sz w:val="22"/>
+          <w:szCs w:val="22"/>
+          <w:lang w:val="en-US"/>
+        </w:rPr>
+      </w:pPr>
+      <w:r>
+        <w:rPr>
+          <w:sz w:val="22"/>
+          <w:szCs w:val="22"/>
+          <w:lang w:val="en-US"/>
+        </w:rPr>
+        <w:t>SPRING MVC PROJECT STRUCTURE</w:t>
+      </w:r>
+    </w:p>
+    <w:p>
+      <w:pPr>
+        <w:pStyle w:val="ListParagraph"/>
+        <w:numPr>
+          <w:ilvl w:val="1"/>
+          <w:numId w:val="4"/>
+        </w:numPr>
+        <w:rPr>
+          <w:sz w:val="22"/>
+          <w:szCs w:val="22"/>
+          <w:lang w:val="en-US"/>
+        </w:rPr>
+      </w:pPr>
+      <w:r>
+        <w:rPr>
+          <w:sz w:val="22"/>
+          <w:szCs w:val="22"/>
+          <w:lang w:val="en-US"/>
+        </w:rPr>
+        <w:t>config : it has the spring configuration files</w:t>
+      </w:r>
+    </w:p>
+    <w:p>
+      <w:pPr>
+        <w:pStyle w:val="ListParagraph"/>
+        <w:numPr>
+          <w:ilvl w:val="1"/>
+          <w:numId w:val="4"/>
+        </w:numPr>
+        <w:rPr>
+          <w:sz w:val="22"/>
+          <w:szCs w:val="22"/>
+          <w:lang w:val="en-US"/>
+        </w:rPr>
+      </w:pPr>
+      <w:proofErr w:type="spellStart"/>
+      <w:r>
+        <w:rPr>
+          <w:sz w:val="22"/>
+          <w:szCs w:val="22"/>
+          <w:lang w:val="en-US"/>
+        </w:rPr>
+        <w:t>com.vodafone</w:t>
+      </w:r>
+      <w:proofErr w:type="spellEnd"/>
+      <w:r>
+        <w:rPr>
+          <w:sz w:val="22"/>
+          <w:szCs w:val="22"/>
+          <w:lang w:val="en-US"/>
+        </w:rPr>
+        <w:t xml:space="preserve"> :</w:t>
+      </w:r>
+    </w:p>
+    <w:p>
+      <w:pPr>
+        <w:pStyle w:val="ListParagraph"/>
+        <w:numPr>
+          <w:ilvl w:val="2"/>
+          <w:numId w:val="4"/>
+        </w:numPr>
+        <w:rPr>
+          <w:sz w:val="22"/>
+          <w:szCs w:val="22"/>
+          <w:lang w:val="en-US"/>
+        </w:rPr>
+      </w:pPr>
+      <w:proofErr w:type="spellStart"/>
+      <w:r>
+        <w:rPr>
+          <w:sz w:val="22"/>
+          <w:szCs w:val="22"/>
+          <w:lang w:val="en-US"/>
+        </w:rPr>
+        <w:t>HelloController</w:t>
+      </w:r>
+      <w:proofErr w:type="spellEnd"/>
+      <w:r>
+        <w:rPr>
+          <w:sz w:val="22"/>
+          <w:szCs w:val="22"/>
+          <w:lang w:val="en-US"/>
+        </w:rPr>
+        <w:t xml:space="preserve"> : login, logout, register and admin</w:t>
+      </w:r>
+    </w:p>
+    <w:p>
+      <w:pPr>
+        <w:pStyle w:val="ListParagraph"/>
+        <w:numPr>
+          <w:ilvl w:val="2"/>
+          <w:numId w:val="4"/>
+        </w:numPr>
+        <w:rPr>
+          <w:sz w:val="22"/>
+          <w:szCs w:val="22"/>
+          <w:lang w:val="en-US"/>
+        </w:rPr>
+      </w:pPr>
+      <w:proofErr w:type="spellStart"/>
+      <w:r>
+        <w:rPr>
+          <w:sz w:val="22"/>
+          <w:szCs w:val="22"/>
+          <w:lang w:val="en-US"/>
+        </w:rPr>
+        <w:t>DashboardController</w:t>
+      </w:r>
+      <w:proofErr w:type="spellEnd"/>
+      <w:r>
+        <w:rPr>
+          <w:sz w:val="22"/>
+          <w:szCs w:val="22"/>
+          <w:lang w:val="en-US"/>
+        </w:rPr>
+        <w:t xml:space="preserve">  : dashboard</w:t>
+      </w:r>
+    </w:p>
+    <w:p>
+      <w:pPr>
+        <w:pStyle w:val="ListParagraph"/>
+        <w:numPr>
+          <w:ilvl w:val="1"/>
+          <w:numId w:val="4"/>
+        </w:numPr>
+        <w:rPr>
+          <w:sz w:val="22"/>
+          <w:szCs w:val="22"/>
+          <w:lang w:val="en-US"/>
+        </w:rPr>
+      </w:pPr>
+      <w:proofErr w:type="spellStart"/>
+      <w:r>
+        <w:rPr>
+          <w:sz w:val="22"/>
+          <w:szCs w:val="22"/>
+          <w:lang w:val="en-US"/>
+        </w:rPr>
+        <w:t>com.vodafone.database</w:t>
+      </w:r>
+      <w:proofErr w:type="spellEnd"/>
+      <w:r>
+        <w:rPr>
+          <w:sz w:val="22"/>
+          <w:szCs w:val="22"/>
+          <w:lang w:val="en-US"/>
+        </w:rPr>
+        <w:t xml:space="preserve"> :</w:t>
+      </w:r>
+    </w:p>
+    <w:p>
+      <w:pPr>
+        <w:pStyle w:val="ListParagraph"/>
+        <w:numPr>
+          <w:ilvl w:val="2"/>
+          <w:numId w:val="4"/>
+        </w:numPr>
+        <w:rPr>
+          <w:sz w:val="22"/>
+          <w:szCs w:val="22"/>
+          <w:lang w:val="en-US"/>
+        </w:rPr>
+      </w:pPr>
+      <w:proofErr w:type="spellStart"/>
+      <w:r>
+        <w:rPr>
+          <w:sz w:val="22"/>
+          <w:szCs w:val="22"/>
+          <w:lang w:val="en-US"/>
+        </w:rPr>
+        <w:t>CustomerDb</w:t>
+      </w:r>
+      <w:proofErr w:type="spellEnd"/>
+      <w:r>
+        <w:rPr>
+          <w:sz w:val="22"/>
+          <w:szCs w:val="22"/>
+          <w:lang w:val="en-US"/>
+        </w:rPr>
+        <w:t xml:space="preserve"> : for all customer related CRUD operations</w:t>
+      </w:r>
+    </w:p>
+    <w:p>
+      <w:pPr>
+        <w:pStyle w:val="ListParagraph"/>
+        <w:numPr>
+          <w:ilvl w:val="2"/>
+          <w:numId w:val="4"/>
+        </w:numPr>
+        <w:rPr>
+          <w:sz w:val="22"/>
+          <w:szCs w:val="22"/>
+          <w:lang w:val="en-US"/>
+        </w:rPr>
+      </w:pPr>
+      <w:proofErr w:type="spellStart"/>
+      <w:r>
+        <w:rPr>
+          <w:sz w:val="22"/>
+          <w:szCs w:val="22"/>
+          <w:lang w:val="en-US"/>
+        </w:rPr>
+        <w:t>LoginDB</w:t>
+      </w:r>
+      <w:proofErr w:type="spellEnd"/>
+      <w:r>
+        <w:rPr>
+          <w:sz w:val="22"/>
+          <w:szCs w:val="22"/>
+          <w:lang w:val="en-US"/>
+        </w:rPr>
+        <w:t xml:space="preserve"> : to validate the user</w:t>
+      </w:r>
+    </w:p>
+    <w:p>
+      <w:pPr>
+        <w:pStyle w:val="ListParagraph"/>
+        <w:numPr>
+          <w:ilvl w:val="1"/>
+          <w:numId w:val="4"/>
+        </w:numPr>
+        <w:rPr>
+          <w:sz w:val="22"/>
+          <w:szCs w:val="22"/>
+          <w:lang w:val="en-US"/>
+        </w:rPr>
+      </w:pPr>
+      <w:proofErr w:type="spellStart"/>
+      <w:r>
+        <w:rPr>
+          <w:sz w:val="22"/>
+          <w:szCs w:val="22"/>
+          <w:lang w:val="en-US"/>
+        </w:rPr>
+        <w:t>com.vodafone.service</w:t>
+      </w:r>
+      <w:proofErr w:type="spellEnd"/>
+      <w:r>
+        <w:rPr>
+          <w:sz w:val="22"/>
+          <w:szCs w:val="22"/>
+          <w:lang w:val="en-US"/>
+        </w:rPr>
+        <w:t xml:space="preserve"> :</w:t>
+      </w:r>
+    </w:p>
+    <w:p>
+      <w:pPr>
+        <w:pStyle w:val="ListParagraph"/>
+        <w:numPr>
+          <w:ilvl w:val="2"/>
+          <w:numId w:val="4"/>
+        </w:numPr>
+        <w:rPr>
+          <w:sz w:val="22"/>
+          <w:szCs w:val="22"/>
+          <w:lang w:val="en-US"/>
+        </w:rPr>
+      </w:pPr>
+      <w:proofErr w:type="spellStart"/>
+      <w:r>
+        <w:rPr>
+          <w:sz w:val="22"/>
+          <w:szCs w:val="22"/>
+          <w:lang w:val="en-US"/>
+        </w:rPr>
+        <w:t>LoginService</w:t>
+      </w:r>
+      <w:proofErr w:type="spellEnd"/>
+      <w:r>
+        <w:rPr>
+          <w:sz w:val="22"/>
+          <w:szCs w:val="22"/>
+          <w:lang w:val="en-US"/>
+        </w:rPr>
+        <w:t xml:space="preserve"> : that calls validate method of </w:t>
+      </w:r>
+      <w:proofErr w:type="spellStart"/>
+      <w:r>
+        <w:rPr>
+          <w:sz w:val="22"/>
+          <w:szCs w:val="22"/>
+          <w:lang w:val="en-US"/>
+        </w:rPr>
+        <w:t>LoginDB</w:t>
+      </w:r>
+      <w:proofErr w:type="spellEnd"/>
+    </w:p>
+    <w:p>
+      <w:pPr>
+        <w:pStyle w:val="ListParagraph"/>
+        <w:numPr>
+          <w:ilvl w:val="1"/>
+          <w:numId w:val="4"/>
+        </w:numPr>
+        <w:rPr>
+          <w:sz w:val="22"/>
+          <w:szCs w:val="22"/>
+          <w:lang w:val="en-US"/>
+        </w:rPr>
+      </w:pPr>
+      <w:proofErr w:type="spellStart"/>
+      <w:r>
+        <w:rPr>
+          <w:sz w:val="22"/>
+          <w:szCs w:val="22"/>
+          <w:lang w:val="en-US"/>
+        </w:rPr>
+        <w:t>com.vodafone.entity</w:t>
+      </w:r>
+      <w:proofErr w:type="spellEnd"/>
+      <w:r>
+        <w:rPr>
+          <w:sz w:val="22"/>
+          <w:szCs w:val="22"/>
+          <w:lang w:val="en-US"/>
+        </w:rPr>
+        <w:t xml:space="preserve">  : Customer class which is mapped with database table</w:t>
+      </w:r>
+    </w:p>
+    <w:p>
+      <w:pPr>
+        <w:pStyle w:val="ListParagraph"/>
+        <w:numPr>
+          <w:ilvl w:val="1"/>
+          <w:numId w:val="4"/>
+        </w:numPr>
+        <w:rPr>
+          <w:sz w:val="22"/>
+          <w:szCs w:val="22"/>
+          <w:lang w:val="en-US"/>
+        </w:rPr>
+      </w:pPr>
+      <w:proofErr w:type="spellStart"/>
+      <w:r>
+        <w:rPr>
+          <w:sz w:val="22"/>
+          <w:szCs w:val="22"/>
+          <w:lang w:val="en-US"/>
+        </w:rPr>
+        <w:t>com.vodafone.dto</w:t>
+      </w:r>
+      <w:proofErr w:type="spellEnd"/>
+      <w:r>
+        <w:rPr>
+          <w:sz w:val="22"/>
+          <w:szCs w:val="22"/>
+          <w:lang w:val="en-US"/>
+        </w:rPr>
+        <w:t xml:space="preserve"> : </w:t>
+      </w:r>
+      <w:proofErr w:type="spellStart"/>
+      <w:r>
+        <w:rPr>
+          <w:sz w:val="22"/>
+          <w:szCs w:val="22"/>
+          <w:lang w:val="en-US"/>
+        </w:rPr>
+        <w:t>CustomerDTO</w:t>
+      </w:r>
+      <w:proofErr w:type="spellEnd"/>
+      <w:r>
+        <w:rPr>
+          <w:sz w:val="22"/>
+          <w:szCs w:val="22"/>
+          <w:lang w:val="en-US"/>
+        </w:rPr>
+        <w:t xml:space="preserve"> class to return only specific fields of Customer</w:t>
+      </w:r>
+    </w:p>
+    <w:p>
+      <w:pPr>
+        <w:pStyle w:val="ListParagraph"/>
+        <w:numPr>
+          <w:ilvl w:val="1"/>
+          <w:numId w:val="4"/>
+        </w:numPr>
+        <w:rPr>
+          <w:sz w:val="22"/>
+          <w:szCs w:val="22"/>
+          <w:lang w:val="en-US"/>
+        </w:rPr>
+      </w:pPr>
+      <w:proofErr w:type="spellStart"/>
+      <w:r>
+        <w:rPr>
+          <w:sz w:val="22"/>
+          <w:szCs w:val="22"/>
+          <w:lang w:val="en-US"/>
+        </w:rPr>
+        <w:t>src</w:t>
+      </w:r>
+      <w:proofErr w:type="spellEnd"/>
+      <w:r>
+        <w:rPr>
+          <w:sz w:val="22"/>
+          <w:szCs w:val="22"/>
+          <w:lang w:val="en-US"/>
+        </w:rPr>
+        <w:t xml:space="preserve">/main/webapp/WEB-INF/views folder: which consists of all the </w:t>
+      </w:r>
+      <w:proofErr w:type="spellStart"/>
+      <w:r>
+        <w:rPr>
+          <w:sz w:val="22"/>
+          <w:szCs w:val="22"/>
+          <w:lang w:val="en-US"/>
+        </w:rPr>
+        <w:t>jsp</w:t>
+      </w:r>
+      <w:proofErr w:type="spellEnd"/>
+      <w:r>
+        <w:rPr>
+          <w:sz w:val="22"/>
+          <w:szCs w:val="22"/>
+          <w:lang w:val="en-US"/>
+        </w:rPr>
+        <w:t xml:space="preserve"> files</w:t>
+      </w:r>
+    </w:p>
+    <w:p>
+      <w:pPr>
+        <w:ind w:left="1440"/>
+        <w:rPr>
+          <w:sz w:val="22"/>
+          <w:szCs w:val="22"/>
+          <w:lang w:val="en-US"/>
+        </w:rPr>
+      </w:pPr>
+    </w:p>
+    <w:p>
+      <w:pPr>
+        <w:ind w:left="1440"/>
+        <w:rPr>
+          <w:sz w:val="22"/>
+          <w:szCs w:val="22"/>
+          <w:lang w:val="en-US"/>
+        </w:rPr>
+      </w:pPr>
+    </w:p>
+    <w:p>
+      <w:pPr>
         <w:rPr>
           <w:b/>
           <w:bCs/>
           <w:lang w:val="en-US"/>
         </w:rPr>
-        <w:t xml:space="preserve">SPRING </w:t>
-      </w:r>
+      </w:pPr>
       <w:r>
         <w:rPr>
           <w:b/>
           <w:bCs/>
           <w:lang w:val="en-US"/>
         </w:rPr>
-        <w:t>MVC</w:t>
-      </w:r>
-    </w:p>
-    <w:p>
-      <w:pPr>
+        <w:t>2</w:t>
+      </w:r>
+      <w:r>
         <w:rPr>
           <w:b/>
           <w:bCs/>
           <w:lang w:val="en-US"/>
         </w:rPr>
+        <w:t>3</w:t>
+      </w:r>
+      <w:r>
+        <w:rPr>
+          <w:b/>
+          <w:bCs/>
+          <w:lang w:val="en-US"/>
+        </w:rPr>
+        <w:t xml:space="preserve"> March 2023 – DAY </w:t>
+      </w:r>
+      <w:r>
+        <w:rPr>
+          <w:b/>
+          <w:bCs/>
+          <w:lang w:val="en-US"/>
+        </w:rPr>
+        <w:t>4</w:t>
+      </w:r>
+    </w:p>
+    <w:p>
+      <w:pPr>
+        <w:rPr>
+          <w:sz w:val="22"/>
+          <w:szCs w:val="22"/>
+          <w:lang w:val="en-US"/>
+        </w:rPr>
+      </w:pPr>
+    </w:p>
+    <w:p>
+      <w:pPr>
+        <w:rPr>
+          <w:b/>
+          <w:bCs/>
+          <w:lang w:val="en-US"/>
+        </w:rPr>
+      </w:pPr>
+      <w:r>
+        <w:rPr>
+          <w:b/>
+          <w:bCs/>
+          <w:lang w:val="en-US"/>
+        </w:rPr>
+        <w:t xml:space="preserve">SPRING </w:t>
+      </w:r>
+      <w:r>
+        <w:rPr>
+          <w:b/>
+          <w:bCs/>
+          <w:lang w:val="en-US"/>
+        </w:rPr>
+        <w:t>BOOT</w:t>
+      </w:r>
+    </w:p>
+    <w:p>
+      <w:pPr>
+        <w:rPr>
+          <w:b/>
+          <w:bCs/>
+          <w:lang w:val="en-US"/>
+        </w:rPr>
+      </w:pPr>
+    </w:p>
+    <w:p>
+      <w:pPr>
+        <w:rPr>
+          <w:b/>
+          <w:bCs/>
+        </w:rPr>
+      </w:pPr>
+      <w:r>
+        <w:rPr>
+          <w:b/>
+          <w:bCs/>
+          <w:lang w:val="en-US"/>
+        </w:rPr>
+        <w:t>https://docs.spring.io/spring-data/jpa/docs/current/reference/html/#jpa.query-methods</w:t>
+      </w:r>
+    </w:p>
+    <w:p>
+      <w:pPr>
+        <w:rPr>
+          <w:b/>
+          <w:bCs/>
+          <w:lang w:val="en-US"/>
+        </w:rPr>
+      </w:pPr>
+    </w:p>
+    <w:p>
+      <w:pPr>
+        <w:rPr>
+          <w:b/>
+          <w:bCs/>
+          <w:lang w:val="en-US"/>
+        </w:rPr>
       </w:pPr>
     </w:p>
     <w:p>
@@ -2218,21 +3407,139 @@
         <w:pStyle w:val="ListParagraph"/>
         <w:numPr>
           <w:ilvl w:val="0"/>
-          <w:numId w:val="4"/>
-        </w:numPr>
-        <w:rPr>
-          <w:sz w:val="22"/>
-          <w:szCs w:val="22"/>
-          <w:lang w:val="en-US"/>
-        </w:rPr>
-      </w:pPr>
-      <w:r>
-        <w:rPr>
-          <w:sz w:val="22"/>
-          <w:szCs w:val="22"/>
-          <w:lang w:val="en-US"/>
-        </w:rPr>
-        <w:t xml:space="preserve">When the request comes to a spring web application </w:t>
+          <w:numId w:val="5"/>
+        </w:numPr>
+        <w:rPr>
+          <w:sz w:val="22"/>
+          <w:szCs w:val="22"/>
+          <w:lang w:val="en-US"/>
+        </w:rPr>
+      </w:pPr>
+      <w:r>
+        <w:rPr>
+          <w:sz w:val="22"/>
+          <w:szCs w:val="22"/>
+          <w:lang w:val="en-US"/>
+        </w:rPr>
+        <w:t>opinionated framework: it generates opinions based on the libraries in the build path</w:t>
+      </w:r>
+    </w:p>
+    <w:p>
+      <w:pPr>
+        <w:pStyle w:val="ListParagraph"/>
+        <w:numPr>
+          <w:ilvl w:val="0"/>
+          <w:numId w:val="5"/>
+        </w:numPr>
+        <w:rPr>
+          <w:sz w:val="22"/>
+          <w:szCs w:val="22"/>
+          <w:lang w:val="en-US"/>
+        </w:rPr>
+      </w:pPr>
+      <w:r>
+        <w:rPr>
+          <w:sz w:val="22"/>
+          <w:szCs w:val="22"/>
+          <w:lang w:val="en-US"/>
+        </w:rPr>
+        <w:t>it is not replacing spring</w:t>
+      </w:r>
+    </w:p>
+    <w:p>
+      <w:pPr>
+        <w:pStyle w:val="ListParagraph"/>
+        <w:numPr>
+          <w:ilvl w:val="0"/>
+          <w:numId w:val="5"/>
+        </w:numPr>
+        <w:rPr>
+          <w:sz w:val="22"/>
+          <w:szCs w:val="22"/>
+          <w:lang w:val="en-US"/>
+        </w:rPr>
+      </w:pPr>
+      <w:r>
+        <w:rPr>
+          <w:sz w:val="22"/>
+          <w:szCs w:val="22"/>
+          <w:lang w:val="en-US"/>
+        </w:rPr>
+        <w:t>it provides a mechanism to create production ready spring application with no or less configuration</w:t>
+      </w:r>
+    </w:p>
+    <w:p>
+      <w:pPr>
+        <w:pStyle w:val="ListParagraph"/>
+        <w:numPr>
+          <w:ilvl w:val="0"/>
+          <w:numId w:val="5"/>
+        </w:numPr>
+        <w:rPr>
+          <w:sz w:val="22"/>
+          <w:szCs w:val="22"/>
+          <w:lang w:val="en-US"/>
+        </w:rPr>
+      </w:pPr>
+      <w:r>
+        <w:rPr>
+          <w:sz w:val="22"/>
+          <w:szCs w:val="22"/>
+          <w:lang w:val="en-US"/>
+        </w:rPr>
+        <w:t>It takes care of vanilla code / many of the common functionalities required in a particular application</w:t>
+      </w:r>
+    </w:p>
+    <w:p>
+      <w:pPr>
+        <w:pStyle w:val="ListParagraph"/>
+        <w:numPr>
+          <w:ilvl w:val="0"/>
+          <w:numId w:val="5"/>
+        </w:numPr>
+        <w:rPr>
+          <w:sz w:val="22"/>
+          <w:szCs w:val="22"/>
+          <w:lang w:val="en-US"/>
+        </w:rPr>
+      </w:pPr>
+      <w:r>
+        <w:rPr>
+          <w:sz w:val="22"/>
+          <w:szCs w:val="22"/>
+          <w:lang w:val="en-US"/>
+        </w:rPr>
+        <w:t>It provides with various starter-XXX dependencies to add different modules to integrate different functionalities</w:t>
+      </w:r>
+    </w:p>
+    <w:p>
+      <w:pPr>
+        <w:pStyle w:val="ListParagraph"/>
+        <w:numPr>
+          <w:ilvl w:val="0"/>
+          <w:numId w:val="5"/>
+        </w:numPr>
+        <w:rPr>
+          <w:sz w:val="22"/>
+          <w:szCs w:val="22"/>
+          <w:lang w:val="en-US"/>
+        </w:rPr>
+      </w:pPr>
+      <w:r>
+        <w:rPr>
+          <w:sz w:val="22"/>
+          <w:szCs w:val="22"/>
+          <w:lang w:val="en-US"/>
+        </w:rPr>
+        <w:t>To create a spring boot project :</w:t>
+      </w:r>
+      <w:r>
+        <w:rPr>
+          <w:sz w:val="22"/>
+          <w:szCs w:val="22"/>
+          <w:lang w:val="en-US"/>
+        </w:rPr>
+        <w:tab/>
       </w:r>
     </w:p>
     <w:p>
@@ -2240,39 +3547,214 @@
         <w:pStyle w:val="ListParagraph"/>
         <w:numPr>
           <w:ilvl w:val="1"/>
-          <w:numId w:val="4"/>
-        </w:numPr>
-        <w:rPr>
-          <w:sz w:val="22"/>
-          <w:szCs w:val="22"/>
-          <w:lang w:val="en-US"/>
-        </w:rPr>
-      </w:pPr>
-      <w:r>
-        <w:rPr>
-          <w:sz w:val="22"/>
-          <w:szCs w:val="22"/>
-          <w:lang w:val="en-US"/>
-        </w:rPr>
-        <w:t xml:space="preserve">Goes  to  Front Controller -&gt; </w:t>
-      </w:r>
-      <w:proofErr w:type="spellStart"/>
-      <w:r>
-        <w:rPr>
-          <w:sz w:val="22"/>
-          <w:szCs w:val="22"/>
-          <w:lang w:val="en-US"/>
-        </w:rPr>
-        <w:t>DispatcherServlet</w:t>
-      </w:r>
-      <w:proofErr w:type="spellEnd"/>
-      <w:r>
-        <w:rPr>
-          <w:sz w:val="22"/>
-          <w:szCs w:val="22"/>
-          <w:lang w:val="en-US"/>
-        </w:rPr>
-        <w:t xml:space="preserve"> [ DS ]</w:t>
+          <w:numId w:val="5"/>
+        </w:numPr>
+        <w:rPr>
+          <w:sz w:val="22"/>
+          <w:szCs w:val="22"/>
+          <w:lang w:val="en-US"/>
+        </w:rPr>
+      </w:pPr>
+      <w:r>
+        <w:rPr>
+          <w:sz w:val="22"/>
+          <w:szCs w:val="22"/>
+          <w:lang w:val="en-US"/>
+        </w:rPr>
+        <w:t>Go to start.spring.io or Use STS</w:t>
+      </w:r>
+    </w:p>
+    <w:p>
+      <w:pPr>
+        <w:pStyle w:val="ListParagraph"/>
+        <w:numPr>
+          <w:ilvl w:val="2"/>
+          <w:numId w:val="5"/>
+        </w:numPr>
+        <w:rPr>
+          <w:sz w:val="22"/>
+          <w:szCs w:val="22"/>
+          <w:lang w:val="en-US"/>
+        </w:rPr>
+      </w:pPr>
+      <w:r>
+        <w:rPr>
+          <w:sz w:val="22"/>
+          <w:szCs w:val="22"/>
+          <w:lang w:val="en-US"/>
+        </w:rPr>
+        <w:lastRenderedPageBreak/>
+        <w:t>Java version</w:t>
+      </w:r>
+    </w:p>
+    <w:p>
+      <w:pPr>
+        <w:pStyle w:val="ListParagraph"/>
+        <w:numPr>
+          <w:ilvl w:val="2"/>
+          <w:numId w:val="5"/>
+        </w:numPr>
+        <w:rPr>
+          <w:sz w:val="22"/>
+          <w:szCs w:val="22"/>
+          <w:lang w:val="en-US"/>
+        </w:rPr>
+      </w:pPr>
+      <w:r>
+        <w:rPr>
+          <w:sz w:val="22"/>
+          <w:szCs w:val="22"/>
+          <w:lang w:val="en-US"/>
+        </w:rPr>
+        <w:t xml:space="preserve">Maven or </w:t>
+      </w:r>
+      <w:proofErr w:type="spellStart"/>
+      <w:r>
+        <w:rPr>
+          <w:sz w:val="22"/>
+          <w:szCs w:val="22"/>
+          <w:lang w:val="en-US"/>
+        </w:rPr>
+        <w:t>gradle</w:t>
+      </w:r>
+      <w:proofErr w:type="spellEnd"/>
+    </w:p>
+    <w:p>
+      <w:pPr>
+        <w:pStyle w:val="ListParagraph"/>
+        <w:numPr>
+          <w:ilvl w:val="2"/>
+          <w:numId w:val="5"/>
+        </w:numPr>
+        <w:rPr>
+          <w:sz w:val="22"/>
+          <w:szCs w:val="22"/>
+          <w:lang w:val="en-US"/>
+        </w:rPr>
+      </w:pPr>
+      <w:r>
+        <w:rPr>
+          <w:sz w:val="22"/>
+          <w:szCs w:val="22"/>
+          <w:lang w:val="en-US"/>
+        </w:rPr>
+        <w:t>Boot version &gt;= 3 requires java 17 onwards</w:t>
+      </w:r>
+    </w:p>
+    <w:p>
+      <w:pPr>
+        <w:pStyle w:val="ListParagraph"/>
+        <w:numPr>
+          <w:ilvl w:val="2"/>
+          <w:numId w:val="5"/>
+        </w:numPr>
+        <w:rPr>
+          <w:sz w:val="22"/>
+          <w:szCs w:val="22"/>
+          <w:lang w:val="en-US"/>
+        </w:rPr>
+      </w:pPr>
+      <w:proofErr w:type="spellStart"/>
+      <w:r>
+        <w:rPr>
+          <w:sz w:val="22"/>
+          <w:szCs w:val="22"/>
+          <w:lang w:val="en-US"/>
+        </w:rPr>
+        <w:t>Groupid</w:t>
+      </w:r>
+      <w:proofErr w:type="spellEnd"/>
+      <w:r>
+        <w:rPr>
+          <w:sz w:val="22"/>
+          <w:szCs w:val="22"/>
+          <w:lang w:val="en-US"/>
+        </w:rPr>
+        <w:t>: artifact id: project name</w:t>
+      </w:r>
+    </w:p>
+    <w:p>
+      <w:pPr>
+        <w:pStyle w:val="ListParagraph"/>
+        <w:numPr>
+          <w:ilvl w:val="2"/>
+          <w:numId w:val="5"/>
+        </w:numPr>
+        <w:rPr>
+          <w:sz w:val="22"/>
+          <w:szCs w:val="22"/>
+          <w:lang w:val="en-US"/>
+        </w:rPr>
+      </w:pPr>
+      <w:r>
+        <w:rPr>
+          <w:sz w:val="22"/>
+          <w:szCs w:val="22"/>
+          <w:lang w:val="en-US"/>
+        </w:rPr>
+        <w:t xml:space="preserve">Add dependencies : </w:t>
+      </w:r>
+      <w:proofErr w:type="spellStart"/>
+      <w:r>
+        <w:rPr>
+          <w:sz w:val="22"/>
+          <w:szCs w:val="22"/>
+          <w:lang w:val="en-US"/>
+        </w:rPr>
+        <w:t>mysql</w:t>
+      </w:r>
+      <w:proofErr w:type="spellEnd"/>
+      <w:r>
+        <w:rPr>
+          <w:sz w:val="22"/>
+          <w:szCs w:val="22"/>
+          <w:lang w:val="en-US"/>
+        </w:rPr>
+        <w:t xml:space="preserve">, </w:t>
+      </w:r>
+      <w:proofErr w:type="spellStart"/>
+      <w:r>
+        <w:rPr>
+          <w:sz w:val="22"/>
+          <w:szCs w:val="22"/>
+          <w:lang w:val="en-US"/>
+        </w:rPr>
+        <w:t>jdbc</w:t>
+      </w:r>
+      <w:proofErr w:type="spellEnd"/>
+      <w:r>
+        <w:rPr>
+          <w:sz w:val="22"/>
+          <w:szCs w:val="22"/>
+          <w:lang w:val="en-US"/>
+        </w:rPr>
+        <w:t>, data-</w:t>
+      </w:r>
+      <w:proofErr w:type="spellStart"/>
+      <w:r>
+        <w:rPr>
+          <w:sz w:val="22"/>
+          <w:szCs w:val="22"/>
+          <w:lang w:val="en-US"/>
+        </w:rPr>
+        <w:t>jpa</w:t>
+      </w:r>
+      <w:proofErr w:type="spellEnd"/>
+      <w:r>
+        <w:rPr>
+          <w:sz w:val="22"/>
+          <w:szCs w:val="22"/>
+          <w:lang w:val="en-US"/>
+        </w:rPr>
+        <w:t xml:space="preserve">, </w:t>
+      </w:r>
+      <w:r>
+        <w:rPr>
+          <w:sz w:val="22"/>
+          <w:szCs w:val="22"/>
+          <w:lang w:val="en-US"/>
+        </w:rPr>
+        <w:t>Lombok</w:t>
       </w:r>
     </w:p>
     <w:p>
@@ -2280,57 +3762,119 @@
         <w:pStyle w:val="ListParagraph"/>
         <w:numPr>
           <w:ilvl w:val="1"/>
-          <w:numId w:val="4"/>
-        </w:numPr>
-        <w:rPr>
-          <w:sz w:val="22"/>
-          <w:szCs w:val="22"/>
-          <w:lang w:val="en-US"/>
-        </w:rPr>
-      </w:pPr>
-      <w:r>
-        <w:rPr>
-          <w:sz w:val="22"/>
-          <w:szCs w:val="22"/>
-          <w:lang w:val="en-US"/>
-        </w:rPr>
-        <w:t xml:space="preserve">DS delegates the request to </w:t>
-      </w:r>
-      <w:proofErr w:type="spellStart"/>
-      <w:r>
-        <w:rPr>
-          <w:sz w:val="22"/>
-          <w:szCs w:val="22"/>
-          <w:lang w:val="en-US"/>
-        </w:rPr>
-        <w:t>BeanNameUrlHandlerMapping</w:t>
-      </w:r>
-      <w:proofErr w:type="spellEnd"/>
-      <w:r>
-        <w:rPr>
-          <w:sz w:val="22"/>
-          <w:szCs w:val="22"/>
-          <w:lang w:val="en-US"/>
-        </w:rPr>
-        <w:t xml:space="preserve"> : that provide with mapping of the </w:t>
-      </w:r>
-      <w:proofErr w:type="spellStart"/>
-      <w:r>
-        <w:rPr>
-          <w:sz w:val="22"/>
-          <w:szCs w:val="22"/>
-          <w:lang w:val="en-US"/>
-        </w:rPr>
-        <w:t>url</w:t>
-      </w:r>
-      <w:proofErr w:type="spellEnd"/>
-      <w:r>
-        <w:rPr>
-          <w:sz w:val="22"/>
-          <w:szCs w:val="22"/>
-          <w:lang w:val="en-US"/>
-        </w:rPr>
-        <w:t xml:space="preserve"> with the respective bean method</w:t>
+          <w:numId w:val="5"/>
+        </w:numPr>
+        <w:rPr>
+          <w:sz w:val="22"/>
+          <w:szCs w:val="22"/>
+          <w:lang w:val="en-US"/>
+        </w:rPr>
+      </w:pPr>
+      <w:r>
+        <w:rPr>
+          <w:sz w:val="22"/>
+          <w:szCs w:val="22"/>
+          <w:lang w:val="en-US"/>
+        </w:rPr>
+        <w:t xml:space="preserve">@SpringBootApplication : </w:t>
+      </w:r>
+    </w:p>
+    <w:p>
+      <w:pPr>
+        <w:pStyle w:val="ListParagraph"/>
+        <w:numPr>
+          <w:ilvl w:val="2"/>
+          <w:numId w:val="5"/>
+        </w:numPr>
+        <w:rPr>
+          <w:sz w:val="22"/>
+          <w:szCs w:val="22"/>
+          <w:lang w:val="en-US"/>
+        </w:rPr>
+      </w:pPr>
+      <w:r>
+        <w:rPr>
+          <w:sz w:val="22"/>
+          <w:szCs w:val="22"/>
+          <w:lang w:val="en-US"/>
+        </w:rPr>
+        <w:t>@SpringBootConfiguration</w:t>
+      </w:r>
+    </w:p>
+    <w:p>
+      <w:pPr>
+        <w:pStyle w:val="ListParagraph"/>
+        <w:numPr>
+          <w:ilvl w:val="2"/>
+          <w:numId w:val="5"/>
+        </w:numPr>
+        <w:rPr>
+          <w:sz w:val="22"/>
+          <w:szCs w:val="22"/>
+          <w:lang w:val="en-US"/>
+        </w:rPr>
+      </w:pPr>
+      <w:r>
+        <w:rPr>
+          <w:sz w:val="22"/>
+          <w:szCs w:val="22"/>
+          <w:lang w:val="en-US"/>
+        </w:rPr>
+        <w:t>@C</w:t>
+      </w:r>
+      <w:r>
+        <w:rPr>
+          <w:sz w:val="22"/>
+          <w:szCs w:val="22"/>
+          <w:lang w:val="en-US"/>
+        </w:rPr>
+        <w:t>o</w:t>
+      </w:r>
+      <w:r>
+        <w:rPr>
+          <w:sz w:val="22"/>
+          <w:szCs w:val="22"/>
+          <w:lang w:val="en-US"/>
+        </w:rPr>
+        <w:t>mponentScan</w:t>
+      </w:r>
+    </w:p>
+    <w:p>
+      <w:pPr>
+        <w:pStyle w:val="ListParagraph"/>
+        <w:numPr>
+          <w:ilvl w:val="2"/>
+          <w:numId w:val="5"/>
+        </w:numPr>
+        <w:rPr>
+          <w:sz w:val="22"/>
+          <w:szCs w:val="22"/>
+          <w:lang w:val="en-US"/>
+        </w:rPr>
+      </w:pPr>
+      <w:r>
+        <w:rPr>
+          <w:sz w:val="22"/>
+          <w:szCs w:val="22"/>
+          <w:lang w:val="en-US"/>
+        </w:rPr>
+        <w:t>@EnableAutoC</w:t>
+      </w:r>
+      <w:r>
+        <w:rPr>
+          <w:sz w:val="22"/>
+          <w:szCs w:val="22"/>
+          <w:lang w:val="en-US"/>
+        </w:rPr>
+        <w:t>o</w:t>
+      </w:r>
+      <w:r>
+        <w:rPr>
+          <w:sz w:val="22"/>
+          <w:szCs w:val="22"/>
+          <w:lang w:val="en-US"/>
+        </w:rPr>
+        <w:t>nfiguration</w:t>
       </w:r>
     </w:p>
     <w:p>
@@ -2338,39 +3882,21 @@
         <w:pStyle w:val="ListParagraph"/>
         <w:numPr>
           <w:ilvl w:val="1"/>
-          <w:numId w:val="4"/>
-        </w:numPr>
-        <w:rPr>
-          <w:sz w:val="22"/>
-          <w:szCs w:val="22"/>
-          <w:lang w:val="en-US"/>
-        </w:rPr>
-      </w:pPr>
-      <w:r>
-        <w:rPr>
-          <w:sz w:val="22"/>
-          <w:szCs w:val="22"/>
-          <w:lang w:val="en-US"/>
-        </w:rPr>
-        <w:t xml:space="preserve">The bean is loaded, method is processed and response along with </w:t>
-      </w:r>
-      <w:proofErr w:type="spellStart"/>
-      <w:r>
-        <w:rPr>
-          <w:sz w:val="22"/>
-          <w:szCs w:val="22"/>
-          <w:lang w:val="en-US"/>
-        </w:rPr>
-        <w:t>viewname</w:t>
-      </w:r>
-      <w:proofErr w:type="spellEnd"/>
-      <w:r>
-        <w:rPr>
-          <w:sz w:val="22"/>
-          <w:szCs w:val="22"/>
-          <w:lang w:val="en-US"/>
-        </w:rPr>
-        <w:t xml:space="preserve"> is sent to DS</w:t>
+          <w:numId w:val="5"/>
+        </w:numPr>
+        <w:rPr>
+          <w:sz w:val="22"/>
+          <w:szCs w:val="22"/>
+          <w:lang w:val="en-US"/>
+        </w:rPr>
+      </w:pPr>
+      <w:r>
+        <w:rPr>
+          <w:sz w:val="22"/>
+          <w:szCs w:val="22"/>
+          <w:lang w:val="en-US"/>
+        </w:rPr>
+        <w:t>VVIMP to follow the package structure</w:t>
       </w:r>
     </w:p>
     <w:p>
@@ -2378,254 +3904,21 @@
         <w:pStyle w:val="ListParagraph"/>
         <w:numPr>
           <w:ilvl w:val="1"/>
-          <w:numId w:val="4"/>
-        </w:numPr>
-        <w:rPr>
-          <w:sz w:val="22"/>
-          <w:szCs w:val="22"/>
-          <w:lang w:val="en-US"/>
-        </w:rPr>
-      </w:pPr>
-      <w:r>
-        <w:rPr>
-          <w:sz w:val="22"/>
-          <w:szCs w:val="22"/>
-          <w:lang w:val="en-US"/>
-        </w:rPr>
-        <w:lastRenderedPageBreak/>
-        <w:t xml:space="preserve">DS delegates the request to </w:t>
-      </w:r>
-      <w:proofErr w:type="spellStart"/>
-      <w:r>
-        <w:rPr>
-          <w:sz w:val="22"/>
-          <w:szCs w:val="22"/>
-          <w:lang w:val="en-US"/>
-        </w:rPr>
-        <w:t>ViewResolver</w:t>
-      </w:r>
-      <w:proofErr w:type="spellEnd"/>
-      <w:r>
-        <w:rPr>
-          <w:sz w:val="22"/>
-          <w:szCs w:val="22"/>
-          <w:lang w:val="en-US"/>
-        </w:rPr>
-        <w:t xml:space="preserve"> that looks up for the view name configured as prefix and suffix. If success it returns the view content to DS</w:t>
-      </w:r>
-    </w:p>
-    <w:p>
-      <w:pPr>
-        <w:pStyle w:val="ListParagraph"/>
-        <w:numPr>
-          <w:ilvl w:val="1"/>
-          <w:numId w:val="4"/>
-        </w:numPr>
-        <w:rPr>
-          <w:sz w:val="22"/>
-          <w:szCs w:val="22"/>
-          <w:lang w:val="en-US"/>
-        </w:rPr>
-      </w:pPr>
-      <w:r>
-        <w:rPr>
-          <w:sz w:val="22"/>
-          <w:szCs w:val="22"/>
-          <w:lang w:val="en-US"/>
-        </w:rPr>
-        <w:t>Then DS sends the response back to the client</w:t>
-      </w:r>
-    </w:p>
-    <w:p>
-      <w:pPr>
-        <w:pStyle w:val="ListParagraph"/>
-        <w:numPr>
-          <w:ilvl w:val="0"/>
-          <w:numId w:val="4"/>
-        </w:numPr>
-        <w:rPr>
-          <w:sz w:val="22"/>
-          <w:szCs w:val="22"/>
-          <w:lang w:val="en-US"/>
-        </w:rPr>
-      </w:pPr>
-      <w:r>
-        <w:rPr>
-          <w:sz w:val="22"/>
-          <w:szCs w:val="22"/>
-          <w:lang w:val="en-US"/>
-        </w:rPr>
-        <w:t>Create spring MVC Application</w:t>
-      </w:r>
-    </w:p>
-    <w:p>
-      <w:pPr>
-        <w:pStyle w:val="ListParagraph"/>
-        <w:numPr>
-          <w:ilvl w:val="1"/>
-          <w:numId w:val="4"/>
-        </w:numPr>
-        <w:rPr>
-          <w:sz w:val="22"/>
-          <w:szCs w:val="22"/>
-          <w:lang w:val="en-US"/>
-        </w:rPr>
-      </w:pPr>
-      <w:r>
-        <w:rPr>
-          <w:sz w:val="22"/>
-          <w:szCs w:val="22"/>
-          <w:lang w:val="en-US"/>
-        </w:rPr>
-        <w:t>Create a maven webapp project</w:t>
-      </w:r>
-    </w:p>
-    <w:p>
-      <w:pPr>
-        <w:pStyle w:val="ListParagraph"/>
-        <w:numPr>
-          <w:ilvl w:val="1"/>
-          <w:numId w:val="4"/>
-        </w:numPr>
-        <w:rPr>
-          <w:sz w:val="22"/>
-          <w:szCs w:val="22"/>
-          <w:lang w:val="en-US"/>
-        </w:rPr>
-      </w:pPr>
-      <w:r>
-        <w:rPr>
-          <w:sz w:val="22"/>
-          <w:szCs w:val="22"/>
-          <w:lang w:val="en-US"/>
-        </w:rPr>
-        <w:t>Add dependencies: context. Web-</w:t>
-      </w:r>
-      <w:proofErr w:type="spellStart"/>
-      <w:r>
-        <w:rPr>
-          <w:sz w:val="22"/>
-          <w:szCs w:val="22"/>
-          <w:lang w:val="en-US"/>
-        </w:rPr>
-        <w:t>mvc</w:t>
-      </w:r>
-      <w:proofErr w:type="spellEnd"/>
-      <w:r>
-        <w:rPr>
-          <w:sz w:val="22"/>
-          <w:szCs w:val="22"/>
-          <w:lang w:val="en-US"/>
-        </w:rPr>
-        <w:t>, servlet-</w:t>
-      </w:r>
-      <w:proofErr w:type="spellStart"/>
-      <w:r>
-        <w:rPr>
-          <w:sz w:val="22"/>
-          <w:szCs w:val="22"/>
-          <w:lang w:val="en-US"/>
-        </w:rPr>
-        <w:t>api</w:t>
-      </w:r>
-      <w:proofErr w:type="spellEnd"/>
-      <w:r>
-        <w:rPr>
-          <w:sz w:val="22"/>
-          <w:szCs w:val="22"/>
-          <w:lang w:val="en-US"/>
-        </w:rPr>
-        <w:t xml:space="preserve">, </w:t>
-      </w:r>
-      <w:proofErr w:type="spellStart"/>
-      <w:r>
-        <w:rPr>
-          <w:sz w:val="22"/>
-          <w:szCs w:val="22"/>
-          <w:lang w:val="en-US"/>
-        </w:rPr>
-        <w:t>jsp-api</w:t>
-      </w:r>
-      <w:proofErr w:type="spellEnd"/>
-      <w:r>
-        <w:rPr>
-          <w:sz w:val="22"/>
-          <w:szCs w:val="22"/>
-          <w:lang w:val="en-US"/>
-        </w:rPr>
-        <w:t xml:space="preserve">, Lombok, </w:t>
-      </w:r>
-      <w:proofErr w:type="spellStart"/>
-      <w:r>
-        <w:rPr>
-          <w:sz w:val="22"/>
-          <w:szCs w:val="22"/>
-          <w:lang w:val="en-US"/>
-        </w:rPr>
-        <w:t>jdbc</w:t>
-      </w:r>
-      <w:proofErr w:type="spellEnd"/>
-      <w:r>
-        <w:rPr>
-          <w:sz w:val="22"/>
-          <w:szCs w:val="22"/>
-          <w:lang w:val="en-US"/>
-        </w:rPr>
-        <w:t xml:space="preserve">, </w:t>
-      </w:r>
-      <w:proofErr w:type="spellStart"/>
-      <w:r>
-        <w:rPr>
-          <w:sz w:val="22"/>
-          <w:szCs w:val="22"/>
-          <w:lang w:val="en-US"/>
-        </w:rPr>
-        <w:t>mysql</w:t>
-      </w:r>
-      <w:proofErr w:type="spellEnd"/>
-    </w:p>
-    <w:p>
-      <w:pPr>
-        <w:pStyle w:val="ListParagraph"/>
-        <w:numPr>
-          <w:ilvl w:val="1"/>
-          <w:numId w:val="4"/>
-        </w:numPr>
-        <w:rPr>
-          <w:sz w:val="22"/>
-          <w:szCs w:val="22"/>
-          <w:lang w:val="en-US"/>
-        </w:rPr>
-      </w:pPr>
-      <w:r>
-        <w:rPr>
-          <w:sz w:val="22"/>
-          <w:szCs w:val="22"/>
-          <w:lang w:val="en-US"/>
-        </w:rPr>
-        <w:t>Configuring build path for maven and java version</w:t>
-      </w:r>
-    </w:p>
-    <w:p>
-      <w:pPr>
-        <w:pStyle w:val="ListParagraph"/>
-        <w:numPr>
-          <w:ilvl w:val="1"/>
-          <w:numId w:val="4"/>
-        </w:numPr>
-        <w:rPr>
-          <w:sz w:val="22"/>
-          <w:szCs w:val="22"/>
-          <w:lang w:val="en-US"/>
-        </w:rPr>
-      </w:pPr>
-      <w:r>
-        <w:rPr>
-          <w:sz w:val="22"/>
-          <w:szCs w:val="22"/>
-          <w:lang w:val="en-US"/>
-        </w:rPr>
-        <w:t>Create the configuration classes</w:t>
+          <w:numId w:val="5"/>
+        </w:numPr>
+        <w:rPr>
+          <w:sz w:val="22"/>
+          <w:szCs w:val="22"/>
+          <w:lang w:val="en-US"/>
+        </w:rPr>
+      </w:pPr>
+      <w:r>
+        <w:rPr>
+          <w:sz w:val="22"/>
+          <w:szCs w:val="22"/>
+          <w:lang w:val="en-US"/>
+        </w:rPr>
+        <w:t>Database:</w:t>
       </w:r>
     </w:p>
     <w:p>
@@ -2633,39 +3926,39 @@
         <w:pStyle w:val="ListParagraph"/>
         <w:numPr>
           <w:ilvl w:val="2"/>
-          <w:numId w:val="4"/>
-        </w:numPr>
-        <w:rPr>
-          <w:sz w:val="22"/>
-          <w:szCs w:val="22"/>
-          <w:lang w:val="en-US"/>
-        </w:rPr>
-      </w:pPr>
-      <w:r>
-        <w:rPr>
-          <w:sz w:val="22"/>
-          <w:szCs w:val="22"/>
-          <w:lang w:val="en-US"/>
-        </w:rPr>
-        <w:t xml:space="preserve">Load the dispatcher servlet : implements </w:t>
-      </w:r>
-      <w:proofErr w:type="spellStart"/>
-      <w:r>
-        <w:rPr>
-          <w:sz w:val="22"/>
-          <w:szCs w:val="22"/>
-          <w:lang w:val="en-US"/>
-        </w:rPr>
-        <w:t>WebApplicationInitializer</w:t>
-      </w:r>
-      <w:proofErr w:type="spellEnd"/>
-      <w:r>
-        <w:rPr>
-          <w:sz w:val="22"/>
-          <w:szCs w:val="22"/>
-          <w:lang w:val="en-US"/>
-        </w:rPr>
-        <w:t xml:space="preserve"> interface</w:t>
+          <w:numId w:val="5"/>
+        </w:numPr>
+        <w:rPr>
+          <w:sz w:val="22"/>
+          <w:szCs w:val="22"/>
+          <w:lang w:val="en-US"/>
+        </w:rPr>
+      </w:pPr>
+      <w:r>
+        <w:rPr>
+          <w:sz w:val="22"/>
+          <w:szCs w:val="22"/>
+          <w:lang w:val="en-US"/>
+        </w:rPr>
+        <w:t xml:space="preserve">Added DB connection parameters : in </w:t>
+      </w:r>
+      <w:proofErr w:type="spellStart"/>
+      <w:r>
+        <w:rPr>
+          <w:sz w:val="22"/>
+          <w:szCs w:val="22"/>
+          <w:lang w:val="en-US"/>
+        </w:rPr>
+        <w:t>application.properties</w:t>
+      </w:r>
+      <w:proofErr w:type="spellEnd"/>
+      <w:r>
+        <w:rPr>
+          <w:sz w:val="22"/>
+          <w:szCs w:val="22"/>
+          <w:lang w:val="en-US"/>
+        </w:rPr>
+        <w:t xml:space="preserve"> file</w:t>
       </w:r>
     </w:p>
     <w:p>
@@ -2673,61 +3966,49 @@
         <w:pStyle w:val="ListParagraph"/>
         <w:numPr>
           <w:ilvl w:val="2"/>
-          <w:numId w:val="4"/>
-        </w:numPr>
-        <w:rPr>
-          <w:sz w:val="22"/>
-          <w:szCs w:val="22"/>
-          <w:lang w:val="en-US"/>
-        </w:rPr>
-      </w:pPr>
-      <w:r>
-        <w:rPr>
-          <w:sz w:val="22"/>
-          <w:szCs w:val="22"/>
-          <w:lang w:val="en-US"/>
-        </w:rPr>
-        <w:t xml:space="preserve">To configure for beans : Annotated with @Configuration and @ConponentScan. Provide the DB or </w:t>
-      </w:r>
-      <w:proofErr w:type="spellStart"/>
-      <w:r>
-        <w:rPr>
-          <w:sz w:val="22"/>
-          <w:szCs w:val="22"/>
-          <w:lang w:val="en-US"/>
-        </w:rPr>
-        <w:t>ViewResolver</w:t>
-      </w:r>
-      <w:proofErr w:type="spellEnd"/>
-      <w:r>
-        <w:rPr>
-          <w:sz w:val="22"/>
-          <w:szCs w:val="22"/>
-          <w:lang w:val="en-US"/>
-        </w:rPr>
-        <w:t xml:space="preserve"> configurations</w:t>
-      </w:r>
-    </w:p>
-    <w:p>
-      <w:pPr>
-        <w:pStyle w:val="ListParagraph"/>
-        <w:numPr>
-          <w:ilvl w:val="1"/>
-          <w:numId w:val="4"/>
-        </w:numPr>
-        <w:rPr>
-          <w:sz w:val="22"/>
-          <w:szCs w:val="22"/>
-          <w:lang w:val="en-US"/>
-        </w:rPr>
-      </w:pPr>
-      <w:r>
-        <w:rPr>
-          <w:sz w:val="22"/>
-          <w:szCs w:val="22"/>
-          <w:lang w:val="en-US"/>
-        </w:rPr>
-        <w:t>Create a class as follows:</w:t>
+          <w:numId w:val="5"/>
+        </w:numPr>
+        <w:rPr>
+          <w:sz w:val="22"/>
+          <w:szCs w:val="22"/>
+          <w:lang w:val="en-US"/>
+        </w:rPr>
+      </w:pPr>
+      <w:proofErr w:type="spellStart"/>
+      <w:r>
+        <w:rPr>
+          <w:sz w:val="22"/>
+          <w:szCs w:val="22"/>
+          <w:lang w:val="en-US"/>
+        </w:rPr>
+        <w:t>Autowire</w:t>
+      </w:r>
+      <w:proofErr w:type="spellEnd"/>
+      <w:r>
+        <w:rPr>
+          <w:sz w:val="22"/>
+          <w:szCs w:val="22"/>
+          <w:lang w:val="en-US"/>
+        </w:rPr>
+        <w:t xml:space="preserve"> the </w:t>
+      </w:r>
+      <w:proofErr w:type="spellStart"/>
+      <w:r>
+        <w:rPr>
+          <w:sz w:val="22"/>
+          <w:szCs w:val="22"/>
+          <w:lang w:val="en-US"/>
+        </w:rPr>
+        <w:t>JdbcTemplate</w:t>
+      </w:r>
+      <w:proofErr w:type="spellEnd"/>
+      <w:r>
+        <w:rPr>
+          <w:sz w:val="22"/>
+          <w:szCs w:val="22"/>
+          <w:lang w:val="en-US"/>
+        </w:rPr>
+        <w:t xml:space="preserve"> and DONE</w:t>
       </w:r>
     </w:p>
     <w:p>
@@ -2735,21 +4016,39 @@
         <w:pStyle w:val="ListParagraph"/>
         <w:numPr>
           <w:ilvl w:val="2"/>
-          <w:numId w:val="4"/>
-        </w:numPr>
-        <w:rPr>
-          <w:sz w:val="22"/>
-          <w:szCs w:val="22"/>
-          <w:lang w:val="en-US"/>
-        </w:rPr>
-      </w:pPr>
-      <w:r>
-        <w:rPr>
-          <w:sz w:val="22"/>
-          <w:szCs w:val="22"/>
-          <w:lang w:val="en-US"/>
-        </w:rPr>
-        <w:t>annotated with @Controller annotation</w:t>
+          <w:numId w:val="5"/>
+        </w:numPr>
+        <w:rPr>
+          <w:sz w:val="22"/>
+          <w:szCs w:val="22"/>
+          <w:lang w:val="en-US"/>
+        </w:rPr>
+      </w:pPr>
+      <w:r>
+        <w:rPr>
+          <w:sz w:val="22"/>
+          <w:szCs w:val="22"/>
+          <w:lang w:val="en-US"/>
+        </w:rPr>
+        <w:t xml:space="preserve">Create an interface that extends </w:t>
+      </w:r>
+      <w:proofErr w:type="spellStart"/>
+      <w:r>
+        <w:rPr>
+          <w:sz w:val="22"/>
+          <w:szCs w:val="22"/>
+          <w:lang w:val="en-US"/>
+        </w:rPr>
+        <w:t>crudRepository</w:t>
+      </w:r>
+      <w:proofErr w:type="spellEnd"/>
+      <w:r>
+        <w:rPr>
+          <w:sz w:val="22"/>
+          <w:szCs w:val="22"/>
+          <w:lang w:val="en-US"/>
+        </w:rPr>
+        <w:t xml:space="preserve"> interface which provides with all basic CRUD operations</w:t>
       </w:r>
     </w:p>
     <w:p>
@@ -2757,604 +4056,8 @@
         <w:pStyle w:val="ListParagraph"/>
         <w:numPr>
           <w:ilvl w:val="2"/>
-          <w:numId w:val="4"/>
-        </w:numPr>
-        <w:rPr>
-          <w:sz w:val="22"/>
-          <w:szCs w:val="22"/>
-          <w:lang w:val="en-US"/>
-        </w:rPr>
-      </w:pPr>
-      <w:r>
-        <w:rPr>
-          <w:sz w:val="22"/>
-          <w:szCs w:val="22"/>
-          <w:lang w:val="en-US"/>
-        </w:rPr>
-        <w:t>Add methods with different mapping like @GetMapping , @PostMapping for diff HTTP requests</w:t>
-      </w:r>
-    </w:p>
-    <w:p>
-      <w:pPr>
-        <w:pStyle w:val="ListParagraph"/>
-        <w:numPr>
-          <w:ilvl w:val="2"/>
-          <w:numId w:val="4"/>
-        </w:numPr>
-        <w:rPr>
-          <w:sz w:val="22"/>
-          <w:szCs w:val="22"/>
-          <w:lang w:val="en-US"/>
-        </w:rPr>
-      </w:pPr>
-      <w:r>
-        <w:rPr>
-          <w:sz w:val="22"/>
-          <w:szCs w:val="22"/>
-          <w:lang w:val="en-US"/>
-        </w:rPr>
-        <w:t xml:space="preserve">Controller return the </w:t>
-      </w:r>
-      <w:proofErr w:type="spellStart"/>
-      <w:r>
-        <w:rPr>
-          <w:sz w:val="22"/>
-          <w:szCs w:val="22"/>
-          <w:lang w:val="en-US"/>
-        </w:rPr>
-        <w:t>viewname</w:t>
-      </w:r>
-      <w:proofErr w:type="spellEnd"/>
-    </w:p>
-    <w:p>
-      <w:pPr>
-        <w:pStyle w:val="ListParagraph"/>
-        <w:numPr>
-          <w:ilvl w:val="2"/>
-          <w:numId w:val="4"/>
-        </w:numPr>
-        <w:rPr>
-          <w:sz w:val="22"/>
-          <w:szCs w:val="22"/>
-          <w:lang w:val="en-US"/>
-        </w:rPr>
-      </w:pPr>
-      <w:r>
-        <w:rPr>
-          <w:sz w:val="22"/>
-          <w:szCs w:val="22"/>
-          <w:lang w:val="en-US"/>
-        </w:rPr>
-        <w:t xml:space="preserve">To pass data from controller to the view, use Map [ Model or </w:t>
-      </w:r>
-      <w:proofErr w:type="spellStart"/>
-      <w:r>
-        <w:rPr>
-          <w:sz w:val="22"/>
-          <w:szCs w:val="22"/>
-          <w:lang w:val="en-US"/>
-        </w:rPr>
-        <w:t>ModelAndView</w:t>
-      </w:r>
-      <w:proofErr w:type="spellEnd"/>
-      <w:r>
-        <w:rPr>
-          <w:sz w:val="22"/>
-          <w:szCs w:val="22"/>
-          <w:lang w:val="en-US"/>
-        </w:rPr>
-        <w:t xml:space="preserve"> ]</w:t>
-      </w:r>
-    </w:p>
-    <w:p>
-      <w:pPr>
-        <w:pStyle w:val="ListParagraph"/>
-        <w:numPr>
-          <w:ilvl w:val="0"/>
-          <w:numId w:val="4"/>
-        </w:numPr>
-        <w:rPr>
-          <w:sz w:val="22"/>
-          <w:szCs w:val="22"/>
-          <w:lang w:val="en-US"/>
-        </w:rPr>
-      </w:pPr>
-      <w:r>
-        <w:rPr>
-          <w:sz w:val="22"/>
-          <w:szCs w:val="22"/>
-          <w:lang w:val="en-US"/>
-        </w:rPr>
-        <w:t>SPRING MVC PROJECT STRUCTURE</w:t>
-      </w:r>
-    </w:p>
-    <w:p>
-      <w:pPr>
-        <w:pStyle w:val="ListParagraph"/>
-        <w:numPr>
-          <w:ilvl w:val="1"/>
-          <w:numId w:val="4"/>
-        </w:numPr>
-        <w:rPr>
-          <w:sz w:val="22"/>
-          <w:szCs w:val="22"/>
-          <w:lang w:val="en-US"/>
-        </w:rPr>
-      </w:pPr>
-      <w:r>
-        <w:rPr>
-          <w:sz w:val="22"/>
-          <w:szCs w:val="22"/>
-          <w:lang w:val="en-US"/>
-        </w:rPr>
-        <w:t>config : it has the spring configuration files</w:t>
-      </w:r>
-    </w:p>
-    <w:p>
-      <w:pPr>
-        <w:pStyle w:val="ListParagraph"/>
-        <w:numPr>
-          <w:ilvl w:val="1"/>
-          <w:numId w:val="4"/>
-        </w:numPr>
-        <w:rPr>
-          <w:sz w:val="22"/>
-          <w:szCs w:val="22"/>
-          <w:lang w:val="en-US"/>
-        </w:rPr>
-      </w:pPr>
-      <w:proofErr w:type="spellStart"/>
-      <w:r>
-        <w:rPr>
-          <w:sz w:val="22"/>
-          <w:szCs w:val="22"/>
-          <w:lang w:val="en-US"/>
-        </w:rPr>
-        <w:t>com.vodafone</w:t>
-      </w:r>
-      <w:proofErr w:type="spellEnd"/>
-      <w:r>
-        <w:rPr>
-          <w:sz w:val="22"/>
-          <w:szCs w:val="22"/>
-          <w:lang w:val="en-US"/>
-        </w:rPr>
-        <w:t xml:space="preserve"> :</w:t>
-      </w:r>
-    </w:p>
-    <w:p>
-      <w:pPr>
-        <w:pStyle w:val="ListParagraph"/>
-        <w:numPr>
-          <w:ilvl w:val="2"/>
-          <w:numId w:val="4"/>
-        </w:numPr>
-        <w:rPr>
-          <w:sz w:val="22"/>
-          <w:szCs w:val="22"/>
-          <w:lang w:val="en-US"/>
-        </w:rPr>
-      </w:pPr>
-      <w:proofErr w:type="spellStart"/>
-      <w:r>
-        <w:rPr>
-          <w:sz w:val="22"/>
-          <w:szCs w:val="22"/>
-          <w:lang w:val="en-US"/>
-        </w:rPr>
-        <w:t>HelloController</w:t>
-      </w:r>
-      <w:proofErr w:type="spellEnd"/>
-      <w:r>
-        <w:rPr>
-          <w:sz w:val="22"/>
-          <w:szCs w:val="22"/>
-          <w:lang w:val="en-US"/>
-        </w:rPr>
-        <w:t xml:space="preserve"> : login, logout, register and admin</w:t>
-      </w:r>
-    </w:p>
-    <w:p>
-      <w:pPr>
-        <w:pStyle w:val="ListParagraph"/>
-        <w:numPr>
-          <w:ilvl w:val="2"/>
-          <w:numId w:val="4"/>
-        </w:numPr>
-        <w:rPr>
-          <w:sz w:val="22"/>
-          <w:szCs w:val="22"/>
-          <w:lang w:val="en-US"/>
-        </w:rPr>
-      </w:pPr>
-      <w:proofErr w:type="spellStart"/>
-      <w:r>
-        <w:rPr>
-          <w:sz w:val="22"/>
-          <w:szCs w:val="22"/>
-          <w:lang w:val="en-US"/>
-        </w:rPr>
-        <w:t>DashboardController</w:t>
-      </w:r>
-      <w:proofErr w:type="spellEnd"/>
-      <w:r>
-        <w:rPr>
-          <w:sz w:val="22"/>
-          <w:szCs w:val="22"/>
-          <w:lang w:val="en-US"/>
-        </w:rPr>
-        <w:t xml:space="preserve">  : dashboard</w:t>
-      </w:r>
-    </w:p>
-    <w:p>
-      <w:pPr>
-        <w:pStyle w:val="ListParagraph"/>
-        <w:numPr>
-          <w:ilvl w:val="1"/>
-          <w:numId w:val="4"/>
-        </w:numPr>
-        <w:rPr>
-          <w:sz w:val="22"/>
-          <w:szCs w:val="22"/>
-          <w:lang w:val="en-US"/>
-        </w:rPr>
-      </w:pPr>
-      <w:proofErr w:type="spellStart"/>
-      <w:r>
-        <w:rPr>
-          <w:sz w:val="22"/>
-          <w:szCs w:val="22"/>
-          <w:lang w:val="en-US"/>
-        </w:rPr>
-        <w:t>com.vodafone</w:t>
-      </w:r>
-      <w:r>
-        <w:rPr>
-          <w:sz w:val="22"/>
-          <w:szCs w:val="22"/>
-          <w:lang w:val="en-US"/>
-        </w:rPr>
-        <w:t>.database</w:t>
-      </w:r>
-      <w:proofErr w:type="spellEnd"/>
-      <w:r>
-        <w:rPr>
-          <w:sz w:val="22"/>
-          <w:szCs w:val="22"/>
-          <w:lang w:val="en-US"/>
-        </w:rPr>
-        <w:t xml:space="preserve"> :</w:t>
-      </w:r>
-    </w:p>
-    <w:p>
-      <w:pPr>
-        <w:pStyle w:val="ListParagraph"/>
-        <w:numPr>
-          <w:ilvl w:val="2"/>
-          <w:numId w:val="4"/>
-        </w:numPr>
-        <w:rPr>
-          <w:sz w:val="22"/>
-          <w:szCs w:val="22"/>
-          <w:lang w:val="en-US"/>
-        </w:rPr>
-      </w:pPr>
-      <w:proofErr w:type="spellStart"/>
-      <w:r>
-        <w:rPr>
-          <w:sz w:val="22"/>
-          <w:szCs w:val="22"/>
-          <w:lang w:val="en-US"/>
-        </w:rPr>
-        <w:t>CustomerDb</w:t>
-      </w:r>
-      <w:proofErr w:type="spellEnd"/>
-      <w:r>
-        <w:rPr>
-          <w:sz w:val="22"/>
-          <w:szCs w:val="22"/>
-          <w:lang w:val="en-US"/>
-        </w:rPr>
-        <w:t xml:space="preserve"> : for all customer related CRUD operations</w:t>
-      </w:r>
-    </w:p>
-    <w:p>
-      <w:pPr>
-        <w:pStyle w:val="ListParagraph"/>
-        <w:numPr>
-          <w:ilvl w:val="2"/>
-          <w:numId w:val="4"/>
-        </w:numPr>
-        <w:rPr>
-          <w:sz w:val="22"/>
-          <w:szCs w:val="22"/>
-          <w:lang w:val="en-US"/>
-        </w:rPr>
-      </w:pPr>
-      <w:proofErr w:type="spellStart"/>
-      <w:r>
-        <w:rPr>
-          <w:sz w:val="22"/>
-          <w:szCs w:val="22"/>
-          <w:lang w:val="en-US"/>
-        </w:rPr>
-        <w:t>LoginDB</w:t>
-      </w:r>
-      <w:proofErr w:type="spellEnd"/>
-      <w:r>
-        <w:rPr>
-          <w:sz w:val="22"/>
-          <w:szCs w:val="22"/>
-          <w:lang w:val="en-US"/>
-        </w:rPr>
-        <w:t xml:space="preserve"> : to validate the user</w:t>
-      </w:r>
-    </w:p>
-    <w:p>
-      <w:pPr>
-        <w:pStyle w:val="ListParagraph"/>
-        <w:numPr>
-          <w:ilvl w:val="1"/>
-          <w:numId w:val="4"/>
-        </w:numPr>
-        <w:rPr>
-          <w:sz w:val="22"/>
-          <w:szCs w:val="22"/>
-          <w:lang w:val="en-US"/>
-        </w:rPr>
-      </w:pPr>
-      <w:proofErr w:type="spellStart"/>
-      <w:r>
-        <w:rPr>
-          <w:sz w:val="22"/>
-          <w:szCs w:val="22"/>
-          <w:lang w:val="en-US"/>
-        </w:rPr>
-        <w:t>com.vodafone</w:t>
-      </w:r>
-      <w:r>
-        <w:rPr>
-          <w:sz w:val="22"/>
-          <w:szCs w:val="22"/>
-          <w:lang w:val="en-US"/>
-        </w:rPr>
-        <w:t>.service</w:t>
-      </w:r>
-      <w:proofErr w:type="spellEnd"/>
-      <w:r>
-        <w:rPr>
-          <w:sz w:val="22"/>
-          <w:szCs w:val="22"/>
-          <w:lang w:val="en-US"/>
-        </w:rPr>
-        <w:t xml:space="preserve"> :</w:t>
-      </w:r>
-    </w:p>
-    <w:p>
-      <w:pPr>
-        <w:pStyle w:val="ListParagraph"/>
-        <w:numPr>
-          <w:ilvl w:val="2"/>
-          <w:numId w:val="4"/>
-        </w:numPr>
-        <w:rPr>
-          <w:sz w:val="22"/>
-          <w:szCs w:val="22"/>
-          <w:lang w:val="en-US"/>
-        </w:rPr>
-      </w:pPr>
-      <w:proofErr w:type="spellStart"/>
-      <w:r>
-        <w:rPr>
-          <w:sz w:val="22"/>
-          <w:szCs w:val="22"/>
-          <w:lang w:val="en-US"/>
-        </w:rPr>
-        <w:t>LoginService</w:t>
-      </w:r>
-      <w:proofErr w:type="spellEnd"/>
-      <w:r>
-        <w:rPr>
-          <w:sz w:val="22"/>
-          <w:szCs w:val="22"/>
-          <w:lang w:val="en-US"/>
-        </w:rPr>
-        <w:t xml:space="preserve"> : that calls validate method of </w:t>
-      </w:r>
-      <w:proofErr w:type="spellStart"/>
-      <w:r>
-        <w:rPr>
-          <w:sz w:val="22"/>
-          <w:szCs w:val="22"/>
-          <w:lang w:val="en-US"/>
-        </w:rPr>
-        <w:t>LoginDB</w:t>
-      </w:r>
-      <w:proofErr w:type="spellEnd"/>
-    </w:p>
-    <w:p>
-      <w:pPr>
-        <w:pStyle w:val="ListParagraph"/>
-        <w:numPr>
-          <w:ilvl w:val="1"/>
-          <w:numId w:val="4"/>
-        </w:numPr>
-        <w:rPr>
-          <w:sz w:val="22"/>
-          <w:szCs w:val="22"/>
-          <w:lang w:val="en-US"/>
-        </w:rPr>
-      </w:pPr>
-      <w:proofErr w:type="spellStart"/>
-      <w:r>
-        <w:rPr>
-          <w:sz w:val="22"/>
-          <w:szCs w:val="22"/>
-          <w:lang w:val="en-US"/>
-        </w:rPr>
-        <w:t>com.vodafone</w:t>
-      </w:r>
-      <w:r>
-        <w:rPr>
-          <w:sz w:val="22"/>
-          <w:szCs w:val="22"/>
-          <w:lang w:val="en-US"/>
-        </w:rPr>
-        <w:t>.entity</w:t>
-      </w:r>
-      <w:proofErr w:type="spellEnd"/>
-      <w:r>
-        <w:rPr>
-          <w:sz w:val="22"/>
-          <w:szCs w:val="22"/>
-          <w:lang w:val="en-US"/>
-        </w:rPr>
-        <w:t xml:space="preserve"> </w:t>
-      </w:r>
-      <w:r>
-        <w:rPr>
-          <w:sz w:val="22"/>
-          <w:szCs w:val="22"/>
-          <w:lang w:val="en-US"/>
-        </w:rPr>
-        <w:t xml:space="preserve"> </w:t>
-      </w:r>
-      <w:r>
-        <w:rPr>
-          <w:sz w:val="22"/>
-          <w:szCs w:val="22"/>
-          <w:lang w:val="en-US"/>
-        </w:rPr>
-        <w:t>:</w:t>
-      </w:r>
-      <w:r>
-        <w:rPr>
-          <w:sz w:val="22"/>
-          <w:szCs w:val="22"/>
-          <w:lang w:val="en-US"/>
-        </w:rPr>
-        <w:t xml:space="preserve"> Customer class which is mapped with database table</w:t>
-      </w:r>
-    </w:p>
-    <w:p>
-      <w:pPr>
-        <w:pStyle w:val="ListParagraph"/>
-        <w:numPr>
-          <w:ilvl w:val="1"/>
-          <w:numId w:val="4"/>
-        </w:numPr>
-        <w:rPr>
-          <w:sz w:val="22"/>
-          <w:szCs w:val="22"/>
-          <w:lang w:val="en-US"/>
-        </w:rPr>
-      </w:pPr>
-      <w:proofErr w:type="spellStart"/>
-      <w:r>
-        <w:rPr>
-          <w:sz w:val="22"/>
-          <w:szCs w:val="22"/>
-          <w:lang w:val="en-US"/>
-        </w:rPr>
-        <w:t>com.vodafone</w:t>
-      </w:r>
-      <w:r>
-        <w:rPr>
-          <w:sz w:val="22"/>
-          <w:szCs w:val="22"/>
-          <w:lang w:val="en-US"/>
-        </w:rPr>
-        <w:t>.dto</w:t>
-      </w:r>
-      <w:proofErr w:type="spellEnd"/>
-      <w:r>
-        <w:rPr>
-          <w:sz w:val="22"/>
-          <w:szCs w:val="22"/>
-          <w:lang w:val="en-US"/>
-        </w:rPr>
-        <w:t xml:space="preserve"> :</w:t>
-      </w:r>
-      <w:r>
-        <w:rPr>
-          <w:sz w:val="22"/>
-          <w:szCs w:val="22"/>
-          <w:lang w:val="en-US"/>
-        </w:rPr>
-        <w:t xml:space="preserve"> </w:t>
-      </w:r>
-      <w:proofErr w:type="spellStart"/>
-      <w:r>
-        <w:rPr>
-          <w:sz w:val="22"/>
-          <w:szCs w:val="22"/>
-          <w:lang w:val="en-US"/>
-        </w:rPr>
-        <w:t>CustomerDTO</w:t>
-      </w:r>
-      <w:proofErr w:type="spellEnd"/>
-      <w:r>
-        <w:rPr>
-          <w:sz w:val="22"/>
-          <w:szCs w:val="22"/>
-          <w:lang w:val="en-US"/>
-        </w:rPr>
-        <w:t xml:space="preserve"> class to return only specific fields of Customer</w:t>
-      </w:r>
-    </w:p>
-    <w:p>
-      <w:pPr>
-        <w:pStyle w:val="ListParagraph"/>
-        <w:numPr>
-          <w:ilvl w:val="1"/>
-          <w:numId w:val="4"/>
-        </w:numPr>
-        <w:rPr>
-          <w:sz w:val="22"/>
-          <w:szCs w:val="22"/>
-          <w:lang w:val="en-US"/>
-        </w:rPr>
-      </w:pPr>
-      <w:proofErr w:type="spellStart"/>
-      <w:r>
-        <w:rPr>
-          <w:sz w:val="22"/>
-          <w:szCs w:val="22"/>
-          <w:lang w:val="en-US"/>
-        </w:rPr>
-        <w:t>src</w:t>
-      </w:r>
-      <w:proofErr w:type="spellEnd"/>
-      <w:r>
-        <w:rPr>
-          <w:sz w:val="22"/>
-          <w:szCs w:val="22"/>
-          <w:lang w:val="en-US"/>
-        </w:rPr>
-        <w:t xml:space="preserve">/main/webapp/WEB-INF/views folder: which consists of all the </w:t>
-      </w:r>
-      <w:proofErr w:type="spellStart"/>
-      <w:r>
-        <w:rPr>
-          <w:sz w:val="22"/>
-          <w:szCs w:val="22"/>
-          <w:lang w:val="en-US"/>
-        </w:rPr>
-        <w:t>jsp</w:t>
-      </w:r>
-      <w:proofErr w:type="spellEnd"/>
-      <w:r>
-        <w:rPr>
-          <w:sz w:val="22"/>
-          <w:szCs w:val="22"/>
-          <w:lang w:val="en-US"/>
-        </w:rPr>
-        <w:t xml:space="preserve"> files</w:t>
-      </w:r>
-    </w:p>
-    <w:p>
-      <w:pPr>
-        <w:ind w:left="1440"/>
+          <w:numId w:val="5"/>
+        </w:numPr>
         <w:rPr>
           <w:sz w:val="22"/>
           <w:szCs w:val="22"/>
@@ -3730,6 +4433,95 @@
       </w:pPr>
     </w:lvl>
   </w:abstractNum>
+  <w:abstractNum w:abstractNumId="4" w15:restartNumberingAfterBreak="0">
+    <w:nsid w:val="43252750"/>
+    <w:multiLevelType w:val="hybridMultilevel"/>
+    <w:tmpl w:val="3FB80418"/>
+    <w:lvl w:ilvl="0" w:tplc="0809000F">
+      <w:start w:val="1"/>
+      <w:numFmt w:val="decimal"/>
+      <w:lvlText w:val="%1."/>
+      <w:lvlJc w:val="left"/>
+      <w:pPr>
+        <w:ind w:left="720" w:hanging="360"/>
+      </w:pPr>
+      <w:rPr>
+        <w:rFonts w:hint="default"/>
+      </w:rPr>
+    </w:lvl>
+    <w:lvl w:ilvl="1" w:tplc="08090019">
+      <w:start w:val="1"/>
+      <w:numFmt w:val="lowerLetter"/>
+      <w:lvlText w:val="%2."/>
+      <w:lvlJc w:val="left"/>
+      <w:pPr>
+        <w:ind w:left="1440" w:hanging="360"/>
+      </w:pPr>
+    </w:lvl>
+    <w:lvl w:ilvl="2" w:tplc="0809001B">
+      <w:start w:val="1"/>
+      <w:numFmt w:val="lowerRoman"/>
+      <w:lvlText w:val="%3."/>
+      <w:lvlJc w:val="right"/>
+      <w:pPr>
+        <w:ind w:left="2160" w:hanging="180"/>
+      </w:pPr>
+    </w:lvl>
+    <w:lvl w:ilvl="3" w:tplc="0809000F" w:tentative="1">
+      <w:start w:val="1"/>
+      <w:numFmt w:val="decimal"/>
+      <w:lvlText w:val="%4."/>
+      <w:lvlJc w:val="left"/>
+      <w:pPr>
+        <w:ind w:left="2880" w:hanging="360"/>
+      </w:pPr>
+    </w:lvl>
+    <w:lvl w:ilvl="4" w:tplc="08090019" w:tentative="1">
+      <w:start w:val="1"/>
+      <w:numFmt w:val="lowerLetter"/>
+      <w:lvlText w:val="%5."/>
+      <w:lvlJc w:val="left"/>
+      <w:pPr>
+        <w:ind w:left="3600" w:hanging="360"/>
+      </w:pPr>
+    </w:lvl>
+    <w:lvl w:ilvl="5" w:tplc="0809001B" w:tentative="1">
+      <w:start w:val="1"/>
+      <w:numFmt w:val="lowerRoman"/>
+      <w:lvlText w:val="%6."/>
+      <w:lvlJc w:val="right"/>
+      <w:pPr>
+        <w:ind w:left="4320" w:hanging="180"/>
+      </w:pPr>
+    </w:lvl>
+    <w:lvl w:ilvl="6" w:tplc="0809000F" w:tentative="1">
+      <w:start w:val="1"/>
+      <w:numFmt w:val="decimal"/>
+      <w:lvlText w:val="%7."/>
+      <w:lvlJc w:val="left"/>
+      <w:pPr>
+        <w:ind w:left="5040" w:hanging="360"/>
+      </w:pPr>
+    </w:lvl>
+    <w:lvl w:ilvl="7" w:tplc="08090019" w:tentative="1">
+      <w:start w:val="1"/>
+      <w:numFmt w:val="lowerLetter"/>
+      <w:lvlText w:val="%8."/>
+      <w:lvlJc w:val="left"/>
+      <w:pPr>
+        <w:ind w:left="5760" w:hanging="360"/>
+      </w:pPr>
+    </w:lvl>
+    <w:lvl w:ilvl="8" w:tplc="0809001B" w:tentative="1">
+      <w:start w:val="1"/>
+      <w:numFmt w:val="lowerRoman"/>
+      <w:lvlText w:val="%9."/>
+      <w:lvlJc w:val="right"/>
+      <w:pPr>
+        <w:ind w:left="6480" w:hanging="180"/>
+      </w:pPr>
+    </w:lvl>
+  </w:abstractNum>
   <w:num w:numId="1" w16cid:durableId="1618875136">
     <w:abstractNumId w:val="0"/>
   </w:num>
@@ -3741,6 +4533,9 @@
   </w:num>
   <w:num w:numId="4" w16cid:durableId="674236127">
     <w:abstractNumId w:val="1"/>
+  </w:num>
+  <w:num w:numId="5" w16cid:durableId="582495635">
+    <w:abstractNumId w:val="4"/>
   </w:num>
 </w:numbering>
 </file>
@@ -4139,11 +4934,11 @@
   <w:style w:type="paragraph" w:default="1" w:styleId="Normal">
     <w:name w:val="Normal"/>
     <w:qFormat/>
+    <w:rsid w:val="00B4253C"/>
   </w:style>
   <w:style w:type="character" w:default="1" w:styleId="DefaultParagraphFont">
     <w:name w:val="Default Paragraph Font"/>
     <w:uiPriority w:val="1"/>
-    <w:semiHidden/>
     <w:unhideWhenUsed/>
   </w:style>
   <w:style w:type="table" w:default="1" w:styleId="TableNormal">

</xml_diff>